<commit_message>
finish: MODUL 6 SELESAI HAHAHHA
</commit_message>
<xml_diff>
--- a/src/praktikum6/kegiatan/demo-6.docx
+++ b/src/praktikum6/kegiatan/demo-6.docx
@@ -1,6 +1,6 @@
 
 <file path=word/document.xml><?xml version="1.0" encoding="utf-8"?>
-<w:document xmlns:wpc="http://schemas.microsoft.com/office/word/2010/wordprocessingCanvas" xmlns:cx="http://schemas.microsoft.com/office/drawing/2014/chartex" xmlns:cx1="http://schemas.microsoft.com/office/drawing/2015/9/8/chartex" xmlns:cx2="http://schemas.microsoft.com/office/drawing/2015/10/21/chartex" xmlns:cx3="http://schemas.microsoft.com/office/drawing/2016/5/9/chartex" xmlns:cx4="http://schemas.microsoft.com/office/drawing/2016/5/10/chartex" xmlns:cx5="http://schemas.microsoft.com/office/drawing/2016/5/11/chartex" xmlns:cx6="http://schemas.microsoft.com/office/drawing/2016/5/12/chartex" xmlns:cx7="http://schemas.microsoft.com/office/drawing/2016/5/13/chartex" xmlns:cx8="http://schemas.microsoft.com/office/drawing/2016/5/14/chartex" xmlns:mc="http://schemas.openxmlformats.org/markup-compatibility/2006" xmlns:aink="http://schemas.microsoft.com/office/drawing/2016/ink" xmlns:am3d="http://schemas.microsoft.com/office/drawing/2017/model3d" xmlns:o="urn:schemas-microsoft-com:office:office" xmlns:oel="http://schemas.microsoft.com/office/2019/extlst" xmlns:r="http://schemas.openxmlformats.org/officeDocument/2006/relationships" xmlns:m="http://schemas.openxmlformats.org/officeDocument/2006/math" xmlns:v="urn:schemas-microsoft-com:vml" xmlns:wp14="http://schemas.microsoft.com/office/word/2010/wordprocessingDrawing" xmlns:wp="http://schemas.openxmlformats.org/drawingml/2006/wordprocessingDrawing" xmlns:w10="urn:schemas-microsoft-com:office:word" xmlns:w="http://schemas.openxmlformats.org/wordprocessingml/2006/main" xmlns:w14="http://schemas.microsoft.com/office/word/2010/wordml" xmlns:w15="http://schemas.microsoft.com/office/word/2012/wordml" xmlns:w16cex="http://schemas.microsoft.com/office/word/2018/wordml/cex" xmlns:w16cid="http://schemas.microsoft.com/office/word/2016/wordml/cid" xmlns:w16="http://schemas.microsoft.com/office/word/2018/wordml" xmlns:w16du="http://schemas.microsoft.com/office/word/2023/wordml/word16du" xmlns:w16sdtdh="http://schemas.microsoft.com/office/word/2020/wordml/sdtdatahash" xmlns:w16se="http://schemas.microsoft.com/office/word/2015/wordml/symex" xmlns:wpg="http://schemas.microsoft.com/office/word/2010/wordprocessingGroup" xmlns:wpi="http://schemas.microsoft.com/office/word/2010/wordprocessingInk" xmlns:wne="http://schemas.microsoft.com/office/word/2006/wordml" xmlns:wps="http://schemas.microsoft.com/office/word/2010/wordprocessingShape" mc:Ignorable="w14 w15 w16se w16cid w16 w16cex w16sdtdh wp14">
+<w:document xmlns:wpc="http://schemas.microsoft.com/office/word/2010/wordprocessingCanvas" xmlns:cx="http://schemas.microsoft.com/office/drawing/2014/chartex" xmlns:cx1="http://schemas.microsoft.com/office/drawing/2015/9/8/chartex" xmlns:cx2="http://schemas.microsoft.com/office/drawing/2015/10/21/chartex" xmlns:cx3="http://schemas.microsoft.com/office/drawing/2016/5/9/chartex" xmlns:cx4="http://schemas.microsoft.com/office/drawing/2016/5/10/chartex" xmlns:cx5="http://schemas.microsoft.com/office/drawing/2016/5/11/chartex" xmlns:cx6="http://schemas.microsoft.com/office/drawing/2016/5/12/chartex" xmlns:cx7="http://schemas.microsoft.com/office/drawing/2016/5/13/chartex" xmlns:cx8="http://schemas.microsoft.com/office/drawing/2016/5/14/chartex" xmlns:mc="http://schemas.openxmlformats.org/markup-compatibility/2006" xmlns:aink="http://schemas.microsoft.com/office/drawing/2016/ink" xmlns:am3d="http://schemas.microsoft.com/office/drawing/2017/model3d" xmlns:o="urn:schemas-microsoft-com:office:office" xmlns:oel="http://schemas.microsoft.com/office/2019/extlst" xmlns:r="http://schemas.openxmlformats.org/officeDocument/2006/relationships" xmlns:m="http://schemas.openxmlformats.org/officeDocument/2006/math" xmlns:v="urn:schemas-microsoft-com:vml" xmlns:wp14="http://schemas.microsoft.com/office/word/2010/wordprocessingDrawing" xmlns:wp="http://schemas.openxmlformats.org/drawingml/2006/wordprocessingDrawing" xmlns:w10="urn:schemas-microsoft-com:office:word" xmlns:w="http://schemas.openxmlformats.org/wordprocessingml/2006/main" xmlns:w14="http://schemas.microsoft.com/office/word/2010/wordml" xmlns:w15="http://schemas.microsoft.com/office/word/2012/wordml" xmlns:w16cex="http://schemas.microsoft.com/office/word/2018/wordml/cex" xmlns:w16cid="http://schemas.microsoft.com/office/word/2016/wordml/cid" xmlns:w16="http://schemas.microsoft.com/office/word/2018/wordml" xmlns:w16sdtdh="http://schemas.microsoft.com/office/word/2020/wordml/sdtdatahash" xmlns:w16se="http://schemas.microsoft.com/office/word/2015/wordml/symex" xmlns:wpg="http://schemas.microsoft.com/office/word/2010/wordprocessingGroup" xmlns:wpi="http://schemas.microsoft.com/office/word/2010/wordprocessingInk" xmlns:wne="http://schemas.microsoft.com/office/word/2006/wordml" xmlns:wps="http://schemas.microsoft.com/office/word/2010/wordprocessingShape" mc:Ignorable="w14 w15 w16se w16cid w16 w16cex w16sdtdh wp14">
   <w:body>
     <w:p>
       <w:pPr>
@@ -152,6 +152,264 @@
         <w:t>adalah</w:t>
       </w:r>
       <w:proofErr w:type="spellEnd"/>
+      <w:r>
+        <w:rPr>
+          <w:rFonts w:ascii="Times New Roman" w:hAnsi="Times New Roman" w:cs="Times New Roman"/>
+          <w:sz w:val="24"/>
+          <w:szCs w:val="24"/>
+        </w:rPr>
+        <w:t xml:space="preserve"> </w:t>
+      </w:r>
+      <w:proofErr w:type="spellStart"/>
+      <w:r>
+        <w:rPr>
+          <w:rFonts w:ascii="Times New Roman" w:hAnsi="Times New Roman" w:cs="Times New Roman"/>
+          <w:sz w:val="24"/>
+          <w:szCs w:val="24"/>
+        </w:rPr>
+        <w:t>struktur</w:t>
+      </w:r>
+      <w:proofErr w:type="spellEnd"/>
+      <w:r>
+        <w:rPr>
+          <w:rFonts w:ascii="Times New Roman" w:hAnsi="Times New Roman" w:cs="Times New Roman"/>
+          <w:sz w:val="24"/>
+          <w:szCs w:val="24"/>
+        </w:rPr>
+        <w:t xml:space="preserve"> data </w:t>
+      </w:r>
+      <w:proofErr w:type="spellStart"/>
+      <w:r>
+        <w:rPr>
+          <w:rFonts w:ascii="Times New Roman" w:hAnsi="Times New Roman" w:cs="Times New Roman"/>
+          <w:sz w:val="24"/>
+          <w:szCs w:val="24"/>
+        </w:rPr>
+        <w:t>dengan</w:t>
+      </w:r>
+      <w:proofErr w:type="spellEnd"/>
+      <w:r>
+        <w:rPr>
+          <w:rFonts w:ascii="Times New Roman" w:hAnsi="Times New Roman" w:cs="Times New Roman"/>
+          <w:sz w:val="24"/>
+          <w:szCs w:val="24"/>
+        </w:rPr>
+        <w:t xml:space="preserve"> </w:t>
+      </w:r>
+      <w:proofErr w:type="spellStart"/>
+      <w:r>
+        <w:rPr>
+          <w:rFonts w:ascii="Times New Roman" w:hAnsi="Times New Roman" w:cs="Times New Roman"/>
+          <w:sz w:val="24"/>
+          <w:szCs w:val="24"/>
+        </w:rPr>
+        <w:t>relasi</w:t>
+      </w:r>
+      <w:proofErr w:type="spellEnd"/>
+      <w:r>
+        <w:rPr>
+          <w:rFonts w:ascii="Times New Roman" w:hAnsi="Times New Roman" w:cs="Times New Roman"/>
+          <w:sz w:val="24"/>
+          <w:szCs w:val="24"/>
+        </w:rPr>
+        <w:t xml:space="preserve"> many to many, </w:t>
+      </w:r>
+      <w:proofErr w:type="spellStart"/>
+      <w:r>
+        <w:rPr>
+          <w:rFonts w:ascii="Times New Roman" w:hAnsi="Times New Roman" w:cs="Times New Roman"/>
+          <w:sz w:val="24"/>
+          <w:szCs w:val="24"/>
+        </w:rPr>
+        <w:t>setiap</w:t>
+      </w:r>
+      <w:proofErr w:type="spellEnd"/>
+      <w:r>
+        <w:rPr>
+          <w:rFonts w:ascii="Times New Roman" w:hAnsi="Times New Roman" w:cs="Times New Roman"/>
+          <w:sz w:val="24"/>
+          <w:szCs w:val="24"/>
+        </w:rPr>
+        <w:t xml:space="preserve"> element </w:t>
+      </w:r>
+      <w:proofErr w:type="spellStart"/>
+      <w:r>
+        <w:rPr>
+          <w:rFonts w:ascii="Times New Roman" w:hAnsi="Times New Roman" w:cs="Times New Roman"/>
+          <w:sz w:val="24"/>
+          <w:szCs w:val="24"/>
+        </w:rPr>
+        <w:t>dapat</w:t>
+      </w:r>
+      <w:proofErr w:type="spellEnd"/>
+      <w:r>
+        <w:rPr>
+          <w:rFonts w:ascii="Times New Roman" w:hAnsi="Times New Roman" w:cs="Times New Roman"/>
+          <w:sz w:val="24"/>
+          <w:szCs w:val="24"/>
+        </w:rPr>
+        <w:t xml:space="preserve"> </w:t>
+      </w:r>
+      <w:proofErr w:type="spellStart"/>
+      <w:r>
+        <w:rPr>
+          <w:rFonts w:ascii="Times New Roman" w:hAnsi="Times New Roman" w:cs="Times New Roman"/>
+          <w:sz w:val="24"/>
+          <w:szCs w:val="24"/>
+        </w:rPr>
+        <w:t>memiliki</w:t>
+      </w:r>
+      <w:proofErr w:type="spellEnd"/>
+      <w:r>
+        <w:rPr>
+          <w:rFonts w:ascii="Times New Roman" w:hAnsi="Times New Roman" w:cs="Times New Roman"/>
+          <w:sz w:val="24"/>
+          <w:szCs w:val="24"/>
+        </w:rPr>
+        <w:t xml:space="preserve"> 0 </w:t>
+      </w:r>
+      <w:proofErr w:type="spellStart"/>
+      <w:r>
+        <w:rPr>
+          <w:rFonts w:ascii="Times New Roman" w:hAnsi="Times New Roman" w:cs="Times New Roman"/>
+          <w:sz w:val="24"/>
+          <w:szCs w:val="24"/>
+        </w:rPr>
+        <w:t>atau</w:t>
+      </w:r>
+      <w:proofErr w:type="spellEnd"/>
+      <w:r>
+        <w:rPr>
+          <w:rFonts w:ascii="Times New Roman" w:hAnsi="Times New Roman" w:cs="Times New Roman"/>
+          <w:sz w:val="24"/>
+          <w:szCs w:val="24"/>
+        </w:rPr>
+        <w:t xml:space="preserve"> </w:t>
+      </w:r>
+      <w:proofErr w:type="spellStart"/>
+      <w:r>
+        <w:rPr>
+          <w:rFonts w:ascii="Times New Roman" w:hAnsi="Times New Roman" w:cs="Times New Roman"/>
+          <w:sz w:val="24"/>
+          <w:szCs w:val="24"/>
+        </w:rPr>
+        <w:t>lebih</w:t>
+      </w:r>
+      <w:proofErr w:type="spellEnd"/>
+      <w:r>
+        <w:rPr>
+          <w:rFonts w:ascii="Times New Roman" w:hAnsi="Times New Roman" w:cs="Times New Roman"/>
+          <w:sz w:val="24"/>
+          <w:szCs w:val="24"/>
+        </w:rPr>
+        <w:t xml:space="preserve"> </w:t>
+      </w:r>
+      <w:proofErr w:type="spellStart"/>
+      <w:r>
+        <w:rPr>
+          <w:rFonts w:ascii="Times New Roman" w:hAnsi="Times New Roman" w:cs="Times New Roman"/>
+          <w:sz w:val="24"/>
+          <w:szCs w:val="24"/>
+        </w:rPr>
+        <w:t>dari</w:t>
+      </w:r>
+      <w:proofErr w:type="spellEnd"/>
+      <w:r>
+        <w:rPr>
+          <w:rFonts w:ascii="Times New Roman" w:hAnsi="Times New Roman" w:cs="Times New Roman"/>
+          <w:sz w:val="24"/>
+          <w:szCs w:val="24"/>
+        </w:rPr>
+        <w:t xml:space="preserve"> 1 </w:t>
+      </w:r>
+      <w:proofErr w:type="spellStart"/>
+      <w:r>
+        <w:rPr>
+          <w:rFonts w:ascii="Times New Roman" w:hAnsi="Times New Roman" w:cs="Times New Roman"/>
+          <w:sz w:val="24"/>
+          <w:szCs w:val="24"/>
+        </w:rPr>
+        <w:t>cabang</w:t>
+      </w:r>
+      <w:proofErr w:type="spellEnd"/>
+      <w:r>
+        <w:rPr>
+          <w:rFonts w:ascii="Times New Roman" w:hAnsi="Times New Roman" w:cs="Times New Roman"/>
+          <w:sz w:val="24"/>
+          <w:szCs w:val="24"/>
+        </w:rPr>
+        <w:t>.</w:t>
+      </w:r>
+      <w:r>
+        <w:rPr>
+          <w:rFonts w:ascii="Times New Roman" w:hAnsi="Times New Roman" w:cs="Times New Roman"/>
+          <w:sz w:val="24"/>
+          <w:szCs w:val="24"/>
+        </w:rPr>
+        <w:t xml:space="preserve"> Graph </w:t>
+      </w:r>
+      <w:proofErr w:type="spellStart"/>
+      <w:r>
+        <w:rPr>
+          <w:rFonts w:ascii="Times New Roman" w:hAnsi="Times New Roman" w:cs="Times New Roman"/>
+          <w:sz w:val="24"/>
+          <w:szCs w:val="24"/>
+        </w:rPr>
+        <w:t>memiliki</w:t>
+      </w:r>
+      <w:proofErr w:type="spellEnd"/>
+      <w:r>
+        <w:rPr>
+          <w:rFonts w:ascii="Times New Roman" w:hAnsi="Times New Roman" w:cs="Times New Roman"/>
+          <w:sz w:val="24"/>
+          <w:szCs w:val="24"/>
+        </w:rPr>
+        <w:t xml:space="preserve"> 2 </w:t>
+      </w:r>
+      <w:proofErr w:type="spellStart"/>
+      <w:r>
+        <w:rPr>
+          <w:rFonts w:ascii="Times New Roman" w:hAnsi="Times New Roman" w:cs="Times New Roman"/>
+          <w:sz w:val="24"/>
+          <w:szCs w:val="24"/>
+        </w:rPr>
+        <w:t>komponen</w:t>
+      </w:r>
+      <w:proofErr w:type="spellEnd"/>
+      <w:r>
+        <w:rPr>
+          <w:rFonts w:ascii="Times New Roman" w:hAnsi="Times New Roman" w:cs="Times New Roman"/>
+          <w:sz w:val="24"/>
+          <w:szCs w:val="24"/>
+        </w:rPr>
+        <w:t xml:space="preserve"> </w:t>
+      </w:r>
+      <w:proofErr w:type="spellStart"/>
+      <w:r>
+        <w:rPr>
+          <w:rFonts w:ascii="Times New Roman" w:hAnsi="Times New Roman" w:cs="Times New Roman"/>
+          <w:sz w:val="24"/>
+          <w:szCs w:val="24"/>
+        </w:rPr>
+        <w:t>yaitu</w:t>
+      </w:r>
+      <w:proofErr w:type="spellEnd"/>
+      <w:r>
+        <w:rPr>
+          <w:rFonts w:ascii="Times New Roman" w:hAnsi="Times New Roman" w:cs="Times New Roman"/>
+          <w:sz w:val="24"/>
+          <w:szCs w:val="24"/>
+        </w:rPr>
+        <w:t xml:space="preserve"> Node dan Edge</w:t>
+      </w:r>
+      <w:r>
+        <w:rPr>
+          <w:rFonts w:ascii="Times New Roman" w:hAnsi="Times New Roman" w:cs="Times New Roman"/>
+          <w:sz w:val="24"/>
+          <w:szCs w:val="24"/>
+        </w:rPr>
+        <w:t>.</w:t>
+      </w:r>
     </w:p>
     <w:p>
       <w:pPr>
@@ -226,6 +484,166 @@
         <w:t>adalah</w:t>
       </w:r>
       <w:proofErr w:type="spellEnd"/>
+      <w:r>
+        <w:rPr>
+          <w:rFonts w:ascii="Times New Roman" w:hAnsi="Times New Roman" w:cs="Times New Roman"/>
+          <w:sz w:val="24"/>
+          <w:szCs w:val="24"/>
+        </w:rPr>
+        <w:t xml:space="preserve"> </w:t>
+      </w:r>
+      <w:proofErr w:type="spellStart"/>
+      <w:r>
+        <w:rPr>
+          <w:rFonts w:ascii="Times New Roman" w:hAnsi="Times New Roman" w:cs="Times New Roman"/>
+          <w:sz w:val="24"/>
+          <w:szCs w:val="24"/>
+        </w:rPr>
+        <w:t>struktur</w:t>
+      </w:r>
+      <w:proofErr w:type="spellEnd"/>
+      <w:r>
+        <w:rPr>
+          <w:rFonts w:ascii="Times New Roman" w:hAnsi="Times New Roman" w:cs="Times New Roman"/>
+          <w:sz w:val="24"/>
+          <w:szCs w:val="24"/>
+        </w:rPr>
+        <w:t xml:space="preserve"> data </w:t>
+      </w:r>
+      <w:proofErr w:type="spellStart"/>
+      <w:r>
+        <w:rPr>
+          <w:rFonts w:ascii="Times New Roman" w:hAnsi="Times New Roman" w:cs="Times New Roman"/>
+          <w:sz w:val="24"/>
+          <w:szCs w:val="24"/>
+        </w:rPr>
+        <w:t>hierarkis</w:t>
+      </w:r>
+      <w:proofErr w:type="spellEnd"/>
+      <w:r>
+        <w:rPr>
+          <w:rFonts w:ascii="Times New Roman" w:hAnsi="Times New Roman" w:cs="Times New Roman"/>
+          <w:sz w:val="24"/>
+          <w:szCs w:val="24"/>
+        </w:rPr>
+        <w:t xml:space="preserve"> di mana </w:t>
+      </w:r>
+      <w:proofErr w:type="spellStart"/>
+      <w:r>
+        <w:rPr>
+          <w:rFonts w:ascii="Times New Roman" w:hAnsi="Times New Roman" w:cs="Times New Roman"/>
+          <w:sz w:val="24"/>
+          <w:szCs w:val="24"/>
+        </w:rPr>
+        <w:t>setiap</w:t>
+      </w:r>
+      <w:proofErr w:type="spellEnd"/>
+      <w:r>
+        <w:rPr>
+          <w:rFonts w:ascii="Times New Roman" w:hAnsi="Times New Roman" w:cs="Times New Roman"/>
+          <w:sz w:val="24"/>
+          <w:szCs w:val="24"/>
+        </w:rPr>
+        <w:t xml:space="preserve"> node </w:t>
+      </w:r>
+      <w:proofErr w:type="spellStart"/>
+      <w:r>
+        <w:rPr>
+          <w:rFonts w:ascii="Times New Roman" w:hAnsi="Times New Roman" w:cs="Times New Roman"/>
+          <w:sz w:val="24"/>
+          <w:szCs w:val="24"/>
+        </w:rPr>
+        <w:t>memiliki</w:t>
+      </w:r>
+      <w:proofErr w:type="spellEnd"/>
+      <w:r>
+        <w:rPr>
+          <w:rFonts w:ascii="Times New Roman" w:hAnsi="Times New Roman" w:cs="Times New Roman"/>
+          <w:sz w:val="24"/>
+          <w:szCs w:val="24"/>
+        </w:rPr>
+        <w:t xml:space="preserve"> </w:t>
+      </w:r>
+      <w:proofErr w:type="spellStart"/>
+      <w:r>
+        <w:rPr>
+          <w:rFonts w:ascii="Times New Roman" w:hAnsi="Times New Roman" w:cs="Times New Roman"/>
+          <w:sz w:val="24"/>
+          <w:szCs w:val="24"/>
+        </w:rPr>
+        <w:t>satu</w:t>
+      </w:r>
+      <w:proofErr w:type="spellEnd"/>
+      <w:r>
+        <w:rPr>
+          <w:rFonts w:ascii="Times New Roman" w:hAnsi="Times New Roman" w:cs="Times New Roman"/>
+          <w:sz w:val="24"/>
+          <w:szCs w:val="24"/>
+        </w:rPr>
+        <w:t xml:space="preserve"> node, </w:t>
+      </w:r>
+      <w:proofErr w:type="spellStart"/>
+      <w:r>
+        <w:rPr>
+          <w:rFonts w:ascii="Times New Roman" w:hAnsi="Times New Roman" w:cs="Times New Roman"/>
+          <w:sz w:val="24"/>
+          <w:szCs w:val="24"/>
+        </w:rPr>
+        <w:t>setiap</w:t>
+      </w:r>
+      <w:proofErr w:type="spellEnd"/>
+      <w:r>
+        <w:rPr>
+          <w:rFonts w:ascii="Times New Roman" w:hAnsi="Times New Roman" w:cs="Times New Roman"/>
+          <w:sz w:val="24"/>
+          <w:szCs w:val="24"/>
+        </w:rPr>
+        <w:t xml:space="preserve"> node </w:t>
+      </w:r>
+      <w:proofErr w:type="spellStart"/>
+      <w:r>
+        <w:rPr>
+          <w:rFonts w:ascii="Times New Roman" w:hAnsi="Times New Roman" w:cs="Times New Roman"/>
+          <w:sz w:val="24"/>
+          <w:szCs w:val="24"/>
+        </w:rPr>
+        <w:t>memiliki</w:t>
+      </w:r>
+      <w:proofErr w:type="spellEnd"/>
+      <w:r>
+        <w:rPr>
+          <w:rFonts w:ascii="Times New Roman" w:hAnsi="Times New Roman" w:cs="Times New Roman"/>
+          <w:sz w:val="24"/>
+          <w:szCs w:val="24"/>
+        </w:rPr>
+        <w:t xml:space="preserve"> </w:t>
+      </w:r>
+      <w:proofErr w:type="spellStart"/>
+      <w:r>
+        <w:rPr>
+          <w:rFonts w:ascii="Times New Roman" w:hAnsi="Times New Roman" w:cs="Times New Roman"/>
+          <w:sz w:val="24"/>
+          <w:szCs w:val="24"/>
+        </w:rPr>
+        <w:t>banyak</w:t>
+      </w:r>
+      <w:proofErr w:type="spellEnd"/>
+      <w:r>
+        <w:rPr>
+          <w:rFonts w:ascii="Times New Roman" w:hAnsi="Times New Roman" w:cs="Times New Roman"/>
+          <w:sz w:val="24"/>
+          <w:szCs w:val="24"/>
+        </w:rPr>
+        <w:t xml:space="preserve"> node.</w:t>
+      </w:r>
+      <w:r>
+        <w:rPr>
+          <w:rFonts w:ascii="Times New Roman" w:hAnsi="Times New Roman" w:cs="Times New Roman"/>
+          <w:sz w:val="24"/>
+          <w:szCs w:val="24"/>
+        </w:rPr>
+        <w:t xml:space="preserve"> </w:t>
+      </w:r>
     </w:p>
     <w:p>
       <w:pPr>
@@ -254,6 +672,176 @@
         <w:t>adalah</w:t>
       </w:r>
       <w:proofErr w:type="spellEnd"/>
+      <w:r>
+        <w:rPr>
+          <w:rFonts w:ascii="Times New Roman" w:hAnsi="Times New Roman" w:cs="Times New Roman"/>
+          <w:sz w:val="24"/>
+          <w:szCs w:val="24"/>
+        </w:rPr>
+        <w:t xml:space="preserve"> </w:t>
+      </w:r>
+      <w:proofErr w:type="spellStart"/>
+      <w:r>
+        <w:rPr>
+          <w:rFonts w:ascii="Times New Roman" w:hAnsi="Times New Roman" w:cs="Times New Roman"/>
+          <w:sz w:val="24"/>
+          <w:szCs w:val="24"/>
+        </w:rPr>
+        <w:t>struktur</w:t>
+      </w:r>
+      <w:proofErr w:type="spellEnd"/>
+      <w:r>
+        <w:rPr>
+          <w:rFonts w:ascii="Times New Roman" w:hAnsi="Times New Roman" w:cs="Times New Roman"/>
+          <w:sz w:val="24"/>
+          <w:szCs w:val="24"/>
+        </w:rPr>
+        <w:t xml:space="preserve"> data non-</w:t>
+      </w:r>
+      <w:proofErr w:type="spellStart"/>
+      <w:r>
+        <w:rPr>
+          <w:rFonts w:ascii="Times New Roman" w:hAnsi="Times New Roman" w:cs="Times New Roman"/>
+          <w:sz w:val="24"/>
+          <w:szCs w:val="24"/>
+        </w:rPr>
+        <w:t>hierarkis</w:t>
+      </w:r>
+      <w:proofErr w:type="spellEnd"/>
+      <w:r>
+        <w:rPr>
+          <w:rFonts w:ascii="Times New Roman" w:hAnsi="Times New Roman" w:cs="Times New Roman"/>
+          <w:sz w:val="24"/>
+          <w:szCs w:val="24"/>
+        </w:rPr>
+        <w:t xml:space="preserve"> di mana </w:t>
+      </w:r>
+      <w:proofErr w:type="spellStart"/>
+      <w:r>
+        <w:rPr>
+          <w:rFonts w:ascii="Times New Roman" w:hAnsi="Times New Roman" w:cs="Times New Roman"/>
+          <w:sz w:val="24"/>
+          <w:szCs w:val="24"/>
+        </w:rPr>
+        <w:t>setiap</w:t>
+      </w:r>
+      <w:proofErr w:type="spellEnd"/>
+      <w:r>
+        <w:rPr>
+          <w:rFonts w:ascii="Times New Roman" w:hAnsi="Times New Roman" w:cs="Times New Roman"/>
+          <w:sz w:val="24"/>
+          <w:szCs w:val="24"/>
+        </w:rPr>
+        <w:t xml:space="preserve"> </w:t>
+      </w:r>
+      <w:proofErr w:type="spellStart"/>
+      <w:r>
+        <w:rPr>
+          <w:rFonts w:ascii="Times New Roman" w:hAnsi="Times New Roman" w:cs="Times New Roman"/>
+          <w:sz w:val="24"/>
+          <w:szCs w:val="24"/>
+        </w:rPr>
+        <w:t>elemen</w:t>
+      </w:r>
+      <w:proofErr w:type="spellEnd"/>
+      <w:r>
+        <w:rPr>
+          <w:rFonts w:ascii="Times New Roman" w:hAnsi="Times New Roman" w:cs="Times New Roman"/>
+          <w:sz w:val="24"/>
+          <w:szCs w:val="24"/>
+        </w:rPr>
+        <w:t xml:space="preserve"> </w:t>
+      </w:r>
+      <w:proofErr w:type="spellStart"/>
+      <w:r>
+        <w:rPr>
+          <w:rFonts w:ascii="Times New Roman" w:hAnsi="Times New Roman" w:cs="Times New Roman"/>
+          <w:sz w:val="24"/>
+          <w:szCs w:val="24"/>
+        </w:rPr>
+        <w:t>disebut</w:t>
+      </w:r>
+      <w:proofErr w:type="spellEnd"/>
+      <w:r>
+        <w:rPr>
+          <w:rFonts w:ascii="Times New Roman" w:hAnsi="Times New Roman" w:cs="Times New Roman"/>
+          <w:sz w:val="24"/>
+          <w:szCs w:val="24"/>
+        </w:rPr>
+        <w:t xml:space="preserve"> node yang </w:t>
+      </w:r>
+      <w:proofErr w:type="spellStart"/>
+      <w:r>
+        <w:rPr>
+          <w:rFonts w:ascii="Times New Roman" w:hAnsi="Times New Roman" w:cs="Times New Roman"/>
+          <w:sz w:val="24"/>
+          <w:szCs w:val="24"/>
+        </w:rPr>
+        <w:t>dapat</w:t>
+      </w:r>
+      <w:proofErr w:type="spellEnd"/>
+      <w:r>
+        <w:rPr>
+          <w:rFonts w:ascii="Times New Roman" w:hAnsi="Times New Roman" w:cs="Times New Roman"/>
+          <w:sz w:val="24"/>
+          <w:szCs w:val="24"/>
+        </w:rPr>
+        <w:t xml:space="preserve"> </w:t>
+      </w:r>
+      <w:proofErr w:type="spellStart"/>
+      <w:r>
+        <w:rPr>
+          <w:rFonts w:ascii="Times New Roman" w:hAnsi="Times New Roman" w:cs="Times New Roman"/>
+          <w:sz w:val="24"/>
+          <w:szCs w:val="24"/>
+        </w:rPr>
+        <w:t>terhubung</w:t>
+      </w:r>
+      <w:proofErr w:type="spellEnd"/>
+      <w:r>
+        <w:rPr>
+          <w:rFonts w:ascii="Times New Roman" w:hAnsi="Times New Roman" w:cs="Times New Roman"/>
+          <w:sz w:val="24"/>
+          <w:szCs w:val="24"/>
+        </w:rPr>
+        <w:t xml:space="preserve"> </w:t>
+      </w:r>
+      <w:proofErr w:type="spellStart"/>
+      <w:r>
+        <w:rPr>
+          <w:rFonts w:ascii="Times New Roman" w:hAnsi="Times New Roman" w:cs="Times New Roman"/>
+          <w:sz w:val="24"/>
+          <w:szCs w:val="24"/>
+        </w:rPr>
+        <w:t>dengan</w:t>
+      </w:r>
+      <w:proofErr w:type="spellEnd"/>
+      <w:r>
+        <w:rPr>
+          <w:rFonts w:ascii="Times New Roman" w:hAnsi="Times New Roman" w:cs="Times New Roman"/>
+          <w:sz w:val="24"/>
+          <w:szCs w:val="24"/>
+        </w:rPr>
+        <w:t xml:space="preserve"> node lain </w:t>
+      </w:r>
+      <w:proofErr w:type="spellStart"/>
+      <w:r>
+        <w:rPr>
+          <w:rFonts w:ascii="Times New Roman" w:hAnsi="Times New Roman" w:cs="Times New Roman"/>
+          <w:sz w:val="24"/>
+          <w:szCs w:val="24"/>
+        </w:rPr>
+        <w:t>melalui</w:t>
+      </w:r>
+      <w:proofErr w:type="spellEnd"/>
+      <w:r>
+        <w:rPr>
+          <w:rFonts w:ascii="Times New Roman" w:hAnsi="Times New Roman" w:cs="Times New Roman"/>
+          <w:sz w:val="24"/>
+          <w:szCs w:val="24"/>
+        </w:rPr>
+        <w:t xml:space="preserve"> edge.</w:t>
+      </w:r>
     </w:p>
     <w:p>
       <w:pPr>
@@ -348,6 +936,131 @@
           <w:sz w:val="24"/>
           <w:szCs w:val="24"/>
         </w:rPr>
+        <w:tab/>
+        <w:t xml:space="preserve">- </w:t>
+      </w:r>
+      <w:r>
+        <w:rPr>
+          <w:rFonts w:ascii="Times New Roman" w:hAnsi="Times New Roman" w:cs="Times New Roman"/>
+          <w:sz w:val="24"/>
+          <w:szCs w:val="24"/>
+        </w:rPr>
+        <w:t xml:space="preserve">V: </w:t>
+      </w:r>
+      <w:r>
+        <w:rPr>
+          <w:rFonts w:ascii="Times New Roman" w:hAnsi="Times New Roman" w:cs="Times New Roman"/>
+          <w:sz w:val="24"/>
+          <w:szCs w:val="24"/>
+        </w:rPr>
+        <w:t xml:space="preserve">A, B, C, D, E, </w:t>
+      </w:r>
+      <w:r>
+        <w:rPr>
+          <w:rFonts w:ascii="Times New Roman" w:hAnsi="Times New Roman" w:cs="Times New Roman"/>
+          <w:sz w:val="24"/>
+          <w:szCs w:val="24"/>
+        </w:rPr>
+        <w:t>G, F</w:t>
+      </w:r>
+      <w:r>
+        <w:rPr>
+          <w:rFonts w:ascii="Times New Roman" w:hAnsi="Times New Roman" w:cs="Times New Roman"/>
+          <w:sz w:val="24"/>
+          <w:szCs w:val="24"/>
+        </w:rPr>
+        <w:t>-</w:t>
+      </w:r>
+    </w:p>
+    <w:p>
+      <w:pPr>
+        <w:pStyle w:val="ListParagraph"/>
+        <w:rPr>
+          <w:rFonts w:ascii="Times New Roman" w:hAnsi="Times New Roman" w:cs="Times New Roman"/>
+          <w:sz w:val="24"/>
+          <w:szCs w:val="24"/>
+        </w:rPr>
+      </w:pPr>
+      <w:r>
+        <w:rPr>
+          <w:rFonts w:ascii="Times New Roman" w:hAnsi="Times New Roman" w:cs="Times New Roman"/>
+          <w:sz w:val="24"/>
+          <w:szCs w:val="24"/>
+        </w:rPr>
+        <w:tab/>
+      </w:r>
+      <w:r>
+        <w:rPr>
+          <w:rFonts w:ascii="Times New Roman" w:hAnsi="Times New Roman" w:cs="Times New Roman"/>
+          <w:sz w:val="24"/>
+          <w:szCs w:val="24"/>
+        </w:rPr>
+        <w:t xml:space="preserve">- </w:t>
+      </w:r>
+      <w:r>
+        <w:rPr>
+          <w:rFonts w:ascii="Times New Roman" w:hAnsi="Times New Roman" w:cs="Times New Roman"/>
+          <w:sz w:val="24"/>
+          <w:szCs w:val="24"/>
+        </w:rPr>
+        <w:t xml:space="preserve">E: </w:t>
+      </w:r>
+      <w:r>
+        <w:rPr>
+          <w:rFonts w:ascii="Times New Roman" w:hAnsi="Times New Roman" w:cs="Times New Roman"/>
+          <w:sz w:val="24"/>
+          <w:szCs w:val="24"/>
+        </w:rPr>
+        <w:t>(</w:t>
+      </w:r>
+      <w:r>
+        <w:rPr>
+          <w:rFonts w:ascii="Times New Roman" w:hAnsi="Times New Roman" w:cs="Times New Roman"/>
+          <w:sz w:val="24"/>
+          <w:szCs w:val="24"/>
+        </w:rPr>
+        <w:t xml:space="preserve">A, B), (B, C), (B, D), (B, E), (C, D), (C, E), </w:t>
+      </w:r>
+      <w:r>
+        <w:rPr>
+          <w:rFonts w:ascii="Times New Roman" w:hAnsi="Times New Roman" w:cs="Times New Roman"/>
+          <w:sz w:val="24"/>
+          <w:szCs w:val="24"/>
+        </w:rPr>
+        <w:t xml:space="preserve">(D, E), </w:t>
+      </w:r>
+      <w:r>
+        <w:rPr>
+          <w:rFonts w:ascii="Times New Roman" w:hAnsi="Times New Roman" w:cs="Times New Roman"/>
+          <w:sz w:val="24"/>
+          <w:szCs w:val="24"/>
+        </w:rPr>
+        <w:t>(D, A), (G, D)</w:t>
+      </w:r>
+      <w:r>
+        <w:rPr>
+          <w:rFonts w:ascii="Times New Roman" w:hAnsi="Times New Roman" w:cs="Times New Roman"/>
+          <w:sz w:val="24"/>
+          <w:szCs w:val="24"/>
+        </w:rPr>
+        <w:t>, (E, F)-</w:t>
+      </w:r>
+    </w:p>
+    <w:p>
+      <w:pPr>
+        <w:pStyle w:val="ListParagraph"/>
+        <w:rPr>
+          <w:rFonts w:ascii="Times New Roman" w:hAnsi="Times New Roman" w:cs="Times New Roman"/>
+          <w:sz w:val="24"/>
+          <w:szCs w:val="24"/>
+        </w:rPr>
+      </w:pPr>
+      <w:r>
+        <w:rPr>
+          <w:rFonts w:ascii="Times New Roman" w:hAnsi="Times New Roman" w:cs="Times New Roman"/>
+          <w:sz w:val="24"/>
+          <w:szCs w:val="24"/>
+        </w:rPr>
         <w:t xml:space="preserve">b. </w:t>
       </w:r>
       <w:r>
@@ -357,7 +1070,22 @@
           <w:szCs w:val="24"/>
         </w:rPr>
         <w:tab/>
-        <w:t>In-degree:</w:t>
+      </w:r>
+      <w:r>
+        <w:rPr>
+          <w:rFonts w:ascii="Times New Roman" w:hAnsi="Times New Roman" w:cs="Times New Roman"/>
+          <w:sz w:val="24"/>
+          <w:szCs w:val="24"/>
+        </w:rPr>
+        <w:t>In</w:t>
+      </w:r>
+      <w:r>
+        <w:rPr>
+          <w:rFonts w:ascii="Times New Roman" w:hAnsi="Times New Roman" w:cs="Times New Roman"/>
+          <w:sz w:val="24"/>
+          <w:szCs w:val="24"/>
+        </w:rPr>
+        <w:t>-degree:</w:t>
       </w:r>
     </w:p>
     <w:p>
@@ -376,6 +1104,274 @@
           <w:szCs w:val="24"/>
         </w:rPr>
         <w:tab/>
+      </w:r>
+      <w:r>
+        <w:rPr>
+          <w:rFonts w:ascii="Times New Roman" w:hAnsi="Times New Roman" w:cs="Times New Roman"/>
+          <w:sz w:val="24"/>
+          <w:szCs w:val="24"/>
+        </w:rPr>
+        <w:tab/>
+        <w:t>In-degree (A):</w:t>
+      </w:r>
+      <w:r>
+        <w:rPr>
+          <w:rFonts w:ascii="Times New Roman" w:hAnsi="Times New Roman" w:cs="Times New Roman"/>
+          <w:sz w:val="24"/>
+          <w:szCs w:val="24"/>
+        </w:rPr>
+        <w:t xml:space="preserve"> 0</w:t>
+      </w:r>
+    </w:p>
+    <w:p>
+      <w:pPr>
+        <w:pStyle w:val="ListParagraph"/>
+        <w:rPr>
+          <w:rFonts w:ascii="Times New Roman" w:hAnsi="Times New Roman" w:cs="Times New Roman"/>
+          <w:sz w:val="24"/>
+          <w:szCs w:val="24"/>
+        </w:rPr>
+      </w:pPr>
+      <w:r>
+        <w:rPr>
+          <w:rFonts w:ascii="Times New Roman" w:hAnsi="Times New Roman" w:cs="Times New Roman"/>
+          <w:sz w:val="24"/>
+          <w:szCs w:val="24"/>
+        </w:rPr>
+        <w:tab/>
+      </w:r>
+      <w:r>
+        <w:rPr>
+          <w:rFonts w:ascii="Times New Roman" w:hAnsi="Times New Roman" w:cs="Times New Roman"/>
+          <w:sz w:val="24"/>
+          <w:szCs w:val="24"/>
+        </w:rPr>
+        <w:tab/>
+        <w:t>In-degree (B):</w:t>
+      </w:r>
+      <w:r>
+        <w:rPr>
+          <w:rFonts w:ascii="Times New Roman" w:hAnsi="Times New Roman" w:cs="Times New Roman"/>
+          <w:sz w:val="24"/>
+          <w:szCs w:val="24"/>
+        </w:rPr>
+        <w:t xml:space="preserve"> 1</w:t>
+      </w:r>
+    </w:p>
+    <w:p>
+      <w:pPr>
+        <w:pStyle w:val="ListParagraph"/>
+        <w:rPr>
+          <w:rFonts w:ascii="Times New Roman" w:hAnsi="Times New Roman" w:cs="Times New Roman"/>
+          <w:sz w:val="24"/>
+          <w:szCs w:val="24"/>
+        </w:rPr>
+      </w:pPr>
+      <w:r>
+        <w:rPr>
+          <w:rFonts w:ascii="Times New Roman" w:hAnsi="Times New Roman" w:cs="Times New Roman"/>
+          <w:sz w:val="24"/>
+          <w:szCs w:val="24"/>
+        </w:rPr>
+        <w:tab/>
+      </w:r>
+      <w:r>
+        <w:rPr>
+          <w:rFonts w:ascii="Times New Roman" w:hAnsi="Times New Roman" w:cs="Times New Roman"/>
+          <w:sz w:val="24"/>
+          <w:szCs w:val="24"/>
+        </w:rPr>
+        <w:tab/>
+        <w:t>In-degree (C):</w:t>
+      </w:r>
+      <w:r>
+        <w:rPr>
+          <w:rFonts w:ascii="Times New Roman" w:hAnsi="Times New Roman" w:cs="Times New Roman"/>
+          <w:sz w:val="24"/>
+          <w:szCs w:val="24"/>
+        </w:rPr>
+        <w:t xml:space="preserve"> 1</w:t>
+      </w:r>
+    </w:p>
+    <w:p>
+      <w:pPr>
+        <w:pStyle w:val="ListParagraph"/>
+        <w:rPr>
+          <w:rFonts w:ascii="Times New Roman" w:hAnsi="Times New Roman" w:cs="Times New Roman"/>
+          <w:sz w:val="24"/>
+          <w:szCs w:val="24"/>
+        </w:rPr>
+      </w:pPr>
+      <w:r>
+        <w:rPr>
+          <w:rFonts w:ascii="Times New Roman" w:hAnsi="Times New Roman" w:cs="Times New Roman"/>
+          <w:sz w:val="24"/>
+          <w:szCs w:val="24"/>
+        </w:rPr>
+        <w:tab/>
+      </w:r>
+      <w:r>
+        <w:rPr>
+          <w:rFonts w:ascii="Times New Roman" w:hAnsi="Times New Roman" w:cs="Times New Roman"/>
+          <w:sz w:val="24"/>
+          <w:szCs w:val="24"/>
+        </w:rPr>
+        <w:tab/>
+        <w:t>In-degree (D):</w:t>
+      </w:r>
+      <w:r>
+        <w:rPr>
+          <w:rFonts w:ascii="Times New Roman" w:hAnsi="Times New Roman" w:cs="Times New Roman"/>
+          <w:sz w:val="24"/>
+          <w:szCs w:val="24"/>
+        </w:rPr>
+        <w:t xml:space="preserve"> 3</w:t>
+      </w:r>
+    </w:p>
+    <w:p>
+      <w:pPr>
+        <w:pStyle w:val="ListParagraph"/>
+        <w:rPr>
+          <w:rFonts w:ascii="Times New Roman" w:hAnsi="Times New Roman" w:cs="Times New Roman"/>
+          <w:sz w:val="24"/>
+          <w:szCs w:val="24"/>
+        </w:rPr>
+      </w:pPr>
+      <w:r>
+        <w:rPr>
+          <w:rFonts w:ascii="Times New Roman" w:hAnsi="Times New Roman" w:cs="Times New Roman"/>
+          <w:sz w:val="24"/>
+          <w:szCs w:val="24"/>
+        </w:rPr>
+        <w:tab/>
+      </w:r>
+      <w:r>
+        <w:rPr>
+          <w:rFonts w:ascii="Times New Roman" w:hAnsi="Times New Roman" w:cs="Times New Roman"/>
+          <w:sz w:val="24"/>
+          <w:szCs w:val="24"/>
+        </w:rPr>
+        <w:tab/>
+        <w:t>In-degree (E):</w:t>
+      </w:r>
+      <w:r>
+        <w:rPr>
+          <w:rFonts w:ascii="Times New Roman" w:hAnsi="Times New Roman" w:cs="Times New Roman"/>
+          <w:sz w:val="24"/>
+          <w:szCs w:val="24"/>
+        </w:rPr>
+        <w:t xml:space="preserve"> 3</w:t>
+      </w:r>
+    </w:p>
+    <w:p>
+      <w:pPr>
+        <w:pStyle w:val="ListParagraph"/>
+        <w:rPr>
+          <w:rFonts w:ascii="Times New Roman" w:hAnsi="Times New Roman" w:cs="Times New Roman"/>
+          <w:sz w:val="24"/>
+          <w:szCs w:val="24"/>
+        </w:rPr>
+      </w:pPr>
+      <w:r>
+        <w:rPr>
+          <w:rFonts w:ascii="Times New Roman" w:hAnsi="Times New Roman" w:cs="Times New Roman"/>
+          <w:sz w:val="24"/>
+          <w:szCs w:val="24"/>
+        </w:rPr>
+        <w:tab/>
+      </w:r>
+      <w:r>
+        <w:rPr>
+          <w:rFonts w:ascii="Times New Roman" w:hAnsi="Times New Roman" w:cs="Times New Roman"/>
+          <w:sz w:val="24"/>
+          <w:szCs w:val="24"/>
+        </w:rPr>
+        <w:tab/>
+        <w:t>In-degree (G):</w:t>
+      </w:r>
+      <w:r>
+        <w:rPr>
+          <w:rFonts w:ascii="Times New Roman" w:hAnsi="Times New Roman" w:cs="Times New Roman"/>
+          <w:sz w:val="24"/>
+          <w:szCs w:val="24"/>
+        </w:rPr>
+        <w:t xml:space="preserve"> 0</w:t>
+      </w:r>
+    </w:p>
+    <w:p>
+      <w:pPr>
+        <w:pStyle w:val="ListParagraph"/>
+        <w:rPr>
+          <w:rFonts w:ascii="Times New Roman" w:hAnsi="Times New Roman" w:cs="Times New Roman"/>
+          <w:sz w:val="24"/>
+          <w:szCs w:val="24"/>
+        </w:rPr>
+      </w:pPr>
+      <w:r>
+        <w:rPr>
+          <w:rFonts w:ascii="Times New Roman" w:hAnsi="Times New Roman" w:cs="Times New Roman"/>
+          <w:sz w:val="24"/>
+          <w:szCs w:val="24"/>
+        </w:rPr>
+        <w:tab/>
+      </w:r>
+      <w:r>
+        <w:rPr>
+          <w:rFonts w:ascii="Times New Roman" w:hAnsi="Times New Roman" w:cs="Times New Roman"/>
+          <w:sz w:val="24"/>
+          <w:szCs w:val="24"/>
+        </w:rPr>
+        <w:tab/>
+        <w:t>In-degree (</w:t>
+      </w:r>
+      <w:r>
+        <w:rPr>
+          <w:rFonts w:ascii="Times New Roman" w:hAnsi="Times New Roman" w:cs="Times New Roman"/>
+          <w:sz w:val="24"/>
+          <w:szCs w:val="24"/>
+        </w:rPr>
+        <w:t>F</w:t>
+      </w:r>
+      <w:r>
+        <w:rPr>
+          <w:rFonts w:ascii="Times New Roman" w:hAnsi="Times New Roman" w:cs="Times New Roman"/>
+          <w:sz w:val="24"/>
+          <w:szCs w:val="24"/>
+        </w:rPr>
+        <w:t>):</w:t>
+      </w:r>
+      <w:r>
+        <w:rPr>
+          <w:rFonts w:ascii="Times New Roman" w:hAnsi="Times New Roman" w:cs="Times New Roman"/>
+          <w:sz w:val="24"/>
+          <w:szCs w:val="24"/>
+        </w:rPr>
+        <w:t xml:space="preserve"> 1</w:t>
+      </w:r>
+    </w:p>
+    <w:p>
+      <w:pPr>
+        <w:pStyle w:val="ListParagraph"/>
+        <w:rPr>
+          <w:rFonts w:ascii="Times New Roman" w:hAnsi="Times New Roman" w:cs="Times New Roman"/>
+          <w:sz w:val="24"/>
+          <w:szCs w:val="24"/>
+        </w:rPr>
+      </w:pPr>
+      <w:r>
+        <w:rPr>
+          <w:rFonts w:ascii="Times New Roman" w:hAnsi="Times New Roman" w:cs="Times New Roman"/>
+          <w:sz w:val="24"/>
+          <w:szCs w:val="24"/>
+        </w:rPr>
+        <w:tab/>
+      </w:r>
+      <w:r>
+        <w:rPr>
+          <w:rFonts w:ascii="Times New Roman" w:hAnsi="Times New Roman" w:cs="Times New Roman"/>
+          <w:sz w:val="24"/>
+          <w:szCs w:val="24"/>
+        </w:rPr>
         <w:t>Out-degree:</w:t>
       </w:r>
     </w:p>
@@ -395,8 +1391,213 @@
           <w:szCs w:val="24"/>
         </w:rPr>
         <w:tab/>
+      </w:r>
+      <w:r>
+        <w:rPr>
+          <w:rFonts w:ascii="Times New Roman" w:hAnsi="Times New Roman" w:cs="Times New Roman"/>
+          <w:sz w:val="24"/>
+          <w:szCs w:val="24"/>
+        </w:rPr>
+        <w:tab/>
+        <w:t>Out-degree (A): 1</w:t>
+      </w:r>
+    </w:p>
+    <w:p>
+      <w:pPr>
+        <w:pStyle w:val="ListParagraph"/>
+        <w:rPr>
+          <w:rFonts w:ascii="Times New Roman" w:hAnsi="Times New Roman" w:cs="Times New Roman"/>
+          <w:sz w:val="24"/>
+          <w:szCs w:val="24"/>
+        </w:rPr>
+      </w:pPr>
+      <w:r>
+        <w:rPr>
+          <w:rFonts w:ascii="Times New Roman" w:hAnsi="Times New Roman" w:cs="Times New Roman"/>
+          <w:sz w:val="24"/>
+          <w:szCs w:val="24"/>
+        </w:rPr>
+        <w:tab/>
+      </w:r>
+      <w:r>
+        <w:rPr>
+          <w:rFonts w:ascii="Times New Roman" w:hAnsi="Times New Roman" w:cs="Times New Roman"/>
+          <w:sz w:val="24"/>
+          <w:szCs w:val="24"/>
+        </w:rPr>
+        <w:tab/>
+        <w:t>Out-degree (B): 3</w:t>
+      </w:r>
+    </w:p>
+    <w:p>
+      <w:pPr>
+        <w:pStyle w:val="ListParagraph"/>
+        <w:rPr>
+          <w:rFonts w:ascii="Times New Roman" w:hAnsi="Times New Roman" w:cs="Times New Roman"/>
+          <w:sz w:val="24"/>
+          <w:szCs w:val="24"/>
+        </w:rPr>
+      </w:pPr>
+      <w:r>
+        <w:rPr>
+          <w:rFonts w:ascii="Times New Roman" w:hAnsi="Times New Roman" w:cs="Times New Roman"/>
+          <w:sz w:val="24"/>
+          <w:szCs w:val="24"/>
+        </w:rPr>
+        <w:tab/>
+      </w:r>
+      <w:r>
+        <w:rPr>
+          <w:rFonts w:ascii="Times New Roman" w:hAnsi="Times New Roman" w:cs="Times New Roman"/>
+          <w:sz w:val="24"/>
+          <w:szCs w:val="24"/>
+        </w:rPr>
+        <w:tab/>
+        <w:t>Out-degree (C): 2</w:t>
+      </w:r>
+    </w:p>
+    <w:p>
+      <w:pPr>
+        <w:pStyle w:val="ListParagraph"/>
+        <w:rPr>
+          <w:rFonts w:ascii="Times New Roman" w:hAnsi="Times New Roman" w:cs="Times New Roman"/>
+          <w:sz w:val="24"/>
+          <w:szCs w:val="24"/>
+        </w:rPr>
+      </w:pPr>
+      <w:r>
+        <w:rPr>
+          <w:rFonts w:ascii="Times New Roman" w:hAnsi="Times New Roman" w:cs="Times New Roman"/>
+          <w:sz w:val="24"/>
+          <w:szCs w:val="24"/>
+        </w:rPr>
+        <w:tab/>
+      </w:r>
+      <w:r>
+        <w:rPr>
+          <w:rFonts w:ascii="Times New Roman" w:hAnsi="Times New Roman" w:cs="Times New Roman"/>
+          <w:sz w:val="24"/>
+          <w:szCs w:val="24"/>
+        </w:rPr>
+        <w:tab/>
+        <w:t>Out-degree (D): 2</w:t>
+      </w:r>
+    </w:p>
+    <w:p>
+      <w:pPr>
+        <w:pStyle w:val="ListParagraph"/>
+        <w:rPr>
+          <w:rFonts w:ascii="Times New Roman" w:hAnsi="Times New Roman" w:cs="Times New Roman"/>
+          <w:sz w:val="24"/>
+          <w:szCs w:val="24"/>
+        </w:rPr>
+      </w:pPr>
+      <w:r>
+        <w:rPr>
+          <w:rFonts w:ascii="Times New Roman" w:hAnsi="Times New Roman" w:cs="Times New Roman"/>
+          <w:sz w:val="24"/>
+          <w:szCs w:val="24"/>
+        </w:rPr>
+        <w:tab/>
+      </w:r>
+      <w:r>
+        <w:rPr>
+          <w:rFonts w:ascii="Times New Roman" w:hAnsi="Times New Roman" w:cs="Times New Roman"/>
+          <w:sz w:val="24"/>
+          <w:szCs w:val="24"/>
+        </w:rPr>
+        <w:tab/>
+        <w:t>Out-degree (E): 1</w:t>
+      </w:r>
+    </w:p>
+    <w:p>
+      <w:pPr>
+        <w:pStyle w:val="ListParagraph"/>
+        <w:rPr>
+          <w:rFonts w:ascii="Times New Roman" w:hAnsi="Times New Roman" w:cs="Times New Roman"/>
+          <w:sz w:val="24"/>
+          <w:szCs w:val="24"/>
+        </w:rPr>
+      </w:pPr>
+      <w:r>
+        <w:rPr>
+          <w:rFonts w:ascii="Times New Roman" w:hAnsi="Times New Roman" w:cs="Times New Roman"/>
+          <w:sz w:val="24"/>
+          <w:szCs w:val="24"/>
+        </w:rPr>
+        <w:tab/>
+      </w:r>
+      <w:r>
+        <w:rPr>
+          <w:rFonts w:ascii="Times New Roman" w:hAnsi="Times New Roman" w:cs="Times New Roman"/>
+          <w:sz w:val="24"/>
+          <w:szCs w:val="24"/>
+        </w:rPr>
+        <w:tab/>
+        <w:t>Out-degree (G): 1</w:t>
+      </w:r>
+    </w:p>
+    <w:p>
+      <w:pPr>
+        <w:pStyle w:val="ListParagraph"/>
+        <w:rPr>
+          <w:rFonts w:ascii="Times New Roman" w:hAnsi="Times New Roman" w:cs="Times New Roman"/>
+          <w:sz w:val="24"/>
+          <w:szCs w:val="24"/>
+        </w:rPr>
+      </w:pPr>
+      <w:r>
+        <w:rPr>
+          <w:rFonts w:ascii="Times New Roman" w:hAnsi="Times New Roman" w:cs="Times New Roman"/>
+          <w:sz w:val="24"/>
+          <w:szCs w:val="24"/>
+        </w:rPr>
+        <w:tab/>
+      </w:r>
+      <w:r>
+        <w:rPr>
+          <w:rFonts w:ascii="Times New Roman" w:hAnsi="Times New Roman" w:cs="Times New Roman"/>
+          <w:sz w:val="24"/>
+          <w:szCs w:val="24"/>
+        </w:rPr>
+        <w:tab/>
+        <w:t>Out-degree (F): -</w:t>
+      </w:r>
+      <w:r>
+        <w:rPr>
+          <w:rFonts w:ascii="Times New Roman" w:hAnsi="Times New Roman" w:cs="Times New Roman"/>
+          <w:sz w:val="24"/>
+          <w:szCs w:val="24"/>
+        </w:rPr>
+        <w:tab/>
+      </w:r>
+    </w:p>
+    <w:p>
+      <w:pPr>
+        <w:pStyle w:val="ListParagraph"/>
+        <w:rPr>
+          <w:rFonts w:ascii="Times New Roman" w:hAnsi="Times New Roman" w:cs="Times New Roman"/>
+          <w:sz w:val="24"/>
+          <w:szCs w:val="24"/>
+        </w:rPr>
+      </w:pPr>
+      <w:r>
+        <w:rPr>
+          <w:rFonts w:ascii="Times New Roman" w:hAnsi="Times New Roman" w:cs="Times New Roman"/>
+          <w:sz w:val="24"/>
+          <w:szCs w:val="24"/>
+        </w:rPr>
+        <w:tab/>
         <w:t>Edge:</w:t>
       </w:r>
+      <w:r>
+        <w:rPr>
+          <w:rFonts w:ascii="Times New Roman" w:hAnsi="Times New Roman" w:cs="Times New Roman"/>
+          <w:sz w:val="24"/>
+          <w:szCs w:val="24"/>
+        </w:rPr>
+        <w:t xml:space="preserve"> 10</w:t>
+      </w:r>
     </w:p>
     <w:p>
       <w:pPr>
@@ -426,6 +1627,1632 @@
       </w:r>
       <w:proofErr w:type="spellEnd"/>
     </w:p>
+    <w:tbl>
+      <w:tblPr>
+        <w:tblStyle w:val="TableGrid"/>
+        <w:tblW w:w="0" w:type="auto"/>
+        <w:tblInd w:w="720" w:type="dxa"/>
+        <w:tblLook w:val="04A0" w:firstRow="1" w:lastRow="0" w:firstColumn="1" w:lastColumn="0" w:noHBand="0" w:noVBand="1"/>
+      </w:tblPr>
+      <w:tblGrid>
+        <w:gridCol w:w="1039"/>
+        <w:gridCol w:w="1038"/>
+        <w:gridCol w:w="1037"/>
+        <w:gridCol w:w="1037"/>
+        <w:gridCol w:w="1038"/>
+        <w:gridCol w:w="1035"/>
+        <w:gridCol w:w="1034"/>
+        <w:gridCol w:w="1038"/>
+      </w:tblGrid>
+      <w:tr>
+        <w:tc>
+          <w:tcPr>
+            <w:tcW w:w="1127" w:type="dxa"/>
+          </w:tcPr>
+          <w:p>
+            <w:pPr>
+              <w:pStyle w:val="ListParagraph"/>
+              <w:ind w:left="0"/>
+              <w:jc w:val="center"/>
+              <w:rPr>
+                <w:rFonts w:ascii="Times New Roman" w:hAnsi="Times New Roman" w:cs="Times New Roman"/>
+                <w:sz w:val="24"/>
+                <w:szCs w:val="24"/>
+              </w:rPr>
+            </w:pPr>
+          </w:p>
+        </w:tc>
+        <w:tc>
+          <w:tcPr>
+            <w:tcW w:w="1127" w:type="dxa"/>
+          </w:tcPr>
+          <w:p>
+            <w:pPr>
+              <w:pStyle w:val="ListParagraph"/>
+              <w:ind w:left="0"/>
+              <w:jc w:val="center"/>
+              <w:rPr>
+                <w:rFonts w:ascii="Times New Roman" w:hAnsi="Times New Roman" w:cs="Times New Roman"/>
+                <w:sz w:val="24"/>
+                <w:szCs w:val="24"/>
+              </w:rPr>
+            </w:pPr>
+            <w:r>
+              <w:rPr>
+                <w:rFonts w:ascii="Times New Roman" w:hAnsi="Times New Roman" w:cs="Times New Roman"/>
+                <w:sz w:val="24"/>
+                <w:szCs w:val="24"/>
+              </w:rPr>
+              <w:t>A</w:t>
+            </w:r>
+          </w:p>
+        </w:tc>
+        <w:tc>
+          <w:tcPr>
+            <w:tcW w:w="1127" w:type="dxa"/>
+          </w:tcPr>
+          <w:p>
+            <w:pPr>
+              <w:pStyle w:val="ListParagraph"/>
+              <w:ind w:left="0"/>
+              <w:jc w:val="center"/>
+              <w:rPr>
+                <w:rFonts w:ascii="Times New Roman" w:hAnsi="Times New Roman" w:cs="Times New Roman"/>
+                <w:sz w:val="24"/>
+                <w:szCs w:val="24"/>
+              </w:rPr>
+            </w:pPr>
+            <w:r>
+              <w:rPr>
+                <w:rFonts w:ascii="Times New Roman" w:hAnsi="Times New Roman" w:cs="Times New Roman"/>
+                <w:sz w:val="24"/>
+                <w:szCs w:val="24"/>
+              </w:rPr>
+              <w:t>B</w:t>
+            </w:r>
+          </w:p>
+        </w:tc>
+        <w:tc>
+          <w:tcPr>
+            <w:tcW w:w="1127" w:type="dxa"/>
+          </w:tcPr>
+          <w:p>
+            <w:pPr>
+              <w:pStyle w:val="ListParagraph"/>
+              <w:ind w:left="0"/>
+              <w:jc w:val="center"/>
+              <w:rPr>
+                <w:rFonts w:ascii="Times New Roman" w:hAnsi="Times New Roman" w:cs="Times New Roman"/>
+                <w:sz w:val="24"/>
+                <w:szCs w:val="24"/>
+              </w:rPr>
+            </w:pPr>
+            <w:r>
+              <w:rPr>
+                <w:rFonts w:ascii="Times New Roman" w:hAnsi="Times New Roman" w:cs="Times New Roman"/>
+                <w:sz w:val="24"/>
+                <w:szCs w:val="24"/>
+              </w:rPr>
+              <w:t>C</w:t>
+            </w:r>
+          </w:p>
+        </w:tc>
+        <w:tc>
+          <w:tcPr>
+            <w:tcW w:w="1127" w:type="dxa"/>
+          </w:tcPr>
+          <w:p>
+            <w:pPr>
+              <w:pStyle w:val="ListParagraph"/>
+              <w:ind w:left="0"/>
+              <w:jc w:val="center"/>
+              <w:rPr>
+                <w:rFonts w:ascii="Times New Roman" w:hAnsi="Times New Roman" w:cs="Times New Roman"/>
+                <w:sz w:val="24"/>
+                <w:szCs w:val="24"/>
+              </w:rPr>
+            </w:pPr>
+            <w:r>
+              <w:rPr>
+                <w:rFonts w:ascii="Times New Roman" w:hAnsi="Times New Roman" w:cs="Times New Roman"/>
+                <w:sz w:val="24"/>
+                <w:szCs w:val="24"/>
+              </w:rPr>
+              <w:t>D</w:t>
+            </w:r>
+          </w:p>
+        </w:tc>
+        <w:tc>
+          <w:tcPr>
+            <w:tcW w:w="1127" w:type="dxa"/>
+          </w:tcPr>
+          <w:p>
+            <w:pPr>
+              <w:pStyle w:val="ListParagraph"/>
+              <w:ind w:left="0"/>
+              <w:jc w:val="center"/>
+              <w:rPr>
+                <w:rFonts w:ascii="Times New Roman" w:hAnsi="Times New Roman" w:cs="Times New Roman"/>
+                <w:sz w:val="24"/>
+                <w:szCs w:val="24"/>
+              </w:rPr>
+            </w:pPr>
+            <w:r>
+              <w:rPr>
+                <w:rFonts w:ascii="Times New Roman" w:hAnsi="Times New Roman" w:cs="Times New Roman"/>
+                <w:sz w:val="24"/>
+                <w:szCs w:val="24"/>
+              </w:rPr>
+              <w:t>E</w:t>
+            </w:r>
+          </w:p>
+        </w:tc>
+        <w:tc>
+          <w:tcPr>
+            <w:tcW w:w="1127" w:type="dxa"/>
+          </w:tcPr>
+          <w:p>
+            <w:pPr>
+              <w:pStyle w:val="ListParagraph"/>
+              <w:ind w:left="0"/>
+              <w:jc w:val="center"/>
+              <w:rPr>
+                <w:rFonts w:ascii="Times New Roman" w:hAnsi="Times New Roman" w:cs="Times New Roman"/>
+                <w:sz w:val="24"/>
+                <w:szCs w:val="24"/>
+              </w:rPr>
+            </w:pPr>
+            <w:r>
+              <w:rPr>
+                <w:rFonts w:ascii="Times New Roman" w:hAnsi="Times New Roman" w:cs="Times New Roman"/>
+                <w:sz w:val="24"/>
+                <w:szCs w:val="24"/>
+              </w:rPr>
+              <w:t>F</w:t>
+            </w:r>
+          </w:p>
+        </w:tc>
+        <w:tc>
+          <w:tcPr>
+            <w:tcW w:w="1127" w:type="dxa"/>
+          </w:tcPr>
+          <w:p>
+            <w:pPr>
+              <w:pStyle w:val="ListParagraph"/>
+              <w:ind w:left="0"/>
+              <w:jc w:val="center"/>
+              <w:rPr>
+                <w:rFonts w:ascii="Times New Roman" w:hAnsi="Times New Roman" w:cs="Times New Roman"/>
+                <w:sz w:val="24"/>
+                <w:szCs w:val="24"/>
+              </w:rPr>
+            </w:pPr>
+            <w:r>
+              <w:rPr>
+                <w:rFonts w:ascii="Times New Roman" w:hAnsi="Times New Roman" w:cs="Times New Roman"/>
+                <w:sz w:val="24"/>
+                <w:szCs w:val="24"/>
+              </w:rPr>
+              <w:t>G</w:t>
+            </w:r>
+          </w:p>
+        </w:tc>
+      </w:tr>
+      <w:tr>
+        <w:tc>
+          <w:tcPr>
+            <w:tcW w:w="1127" w:type="dxa"/>
+          </w:tcPr>
+          <w:p>
+            <w:pPr>
+              <w:pStyle w:val="ListParagraph"/>
+              <w:ind w:left="0"/>
+              <w:jc w:val="center"/>
+              <w:rPr>
+                <w:rFonts w:ascii="Times New Roman" w:hAnsi="Times New Roman" w:cs="Times New Roman"/>
+                <w:sz w:val="24"/>
+                <w:szCs w:val="24"/>
+              </w:rPr>
+            </w:pPr>
+            <w:r>
+              <w:rPr>
+                <w:rFonts w:ascii="Times New Roman" w:hAnsi="Times New Roman" w:cs="Times New Roman"/>
+                <w:sz w:val="24"/>
+                <w:szCs w:val="24"/>
+              </w:rPr>
+              <w:t>A</w:t>
+            </w:r>
+          </w:p>
+        </w:tc>
+        <w:tc>
+          <w:tcPr>
+            <w:tcW w:w="1127" w:type="dxa"/>
+          </w:tcPr>
+          <w:p>
+            <w:pPr>
+              <w:pStyle w:val="ListParagraph"/>
+              <w:ind w:left="0"/>
+              <w:jc w:val="center"/>
+              <w:rPr>
+                <w:rFonts w:ascii="Times New Roman" w:hAnsi="Times New Roman" w:cs="Times New Roman"/>
+                <w:sz w:val="24"/>
+                <w:szCs w:val="24"/>
+              </w:rPr>
+            </w:pPr>
+            <w:r>
+              <w:rPr>
+                <w:rFonts w:ascii="Times New Roman" w:hAnsi="Times New Roman" w:cs="Times New Roman"/>
+                <w:sz w:val="24"/>
+                <w:szCs w:val="24"/>
+              </w:rPr>
+              <w:t>0</w:t>
+            </w:r>
+          </w:p>
+        </w:tc>
+        <w:tc>
+          <w:tcPr>
+            <w:tcW w:w="1127" w:type="dxa"/>
+          </w:tcPr>
+          <w:p>
+            <w:pPr>
+              <w:pStyle w:val="ListParagraph"/>
+              <w:ind w:left="0"/>
+              <w:jc w:val="center"/>
+              <w:rPr>
+                <w:rFonts w:ascii="Times New Roman" w:hAnsi="Times New Roman" w:cs="Times New Roman"/>
+                <w:sz w:val="24"/>
+                <w:szCs w:val="24"/>
+              </w:rPr>
+            </w:pPr>
+            <w:r>
+              <w:rPr>
+                <w:rFonts w:ascii="Times New Roman" w:hAnsi="Times New Roman" w:cs="Times New Roman"/>
+                <w:sz w:val="24"/>
+                <w:szCs w:val="24"/>
+              </w:rPr>
+              <w:t>1</w:t>
+            </w:r>
+          </w:p>
+        </w:tc>
+        <w:tc>
+          <w:tcPr>
+            <w:tcW w:w="1127" w:type="dxa"/>
+          </w:tcPr>
+          <w:p>
+            <w:pPr>
+              <w:pStyle w:val="ListParagraph"/>
+              <w:ind w:left="0"/>
+              <w:jc w:val="center"/>
+              <w:rPr>
+                <w:rFonts w:ascii="Times New Roman" w:hAnsi="Times New Roman" w:cs="Times New Roman"/>
+                <w:sz w:val="24"/>
+                <w:szCs w:val="24"/>
+              </w:rPr>
+            </w:pPr>
+            <w:r>
+              <w:rPr>
+                <w:rFonts w:ascii="Times New Roman" w:hAnsi="Times New Roman" w:cs="Times New Roman"/>
+                <w:sz w:val="24"/>
+                <w:szCs w:val="24"/>
+              </w:rPr>
+              <w:t>0</w:t>
+            </w:r>
+          </w:p>
+        </w:tc>
+        <w:tc>
+          <w:tcPr>
+            <w:tcW w:w="1127" w:type="dxa"/>
+          </w:tcPr>
+          <w:p>
+            <w:pPr>
+              <w:pStyle w:val="ListParagraph"/>
+              <w:ind w:left="0"/>
+              <w:jc w:val="center"/>
+              <w:rPr>
+                <w:rFonts w:ascii="Times New Roman" w:hAnsi="Times New Roman" w:cs="Times New Roman"/>
+                <w:sz w:val="24"/>
+                <w:szCs w:val="24"/>
+              </w:rPr>
+            </w:pPr>
+            <w:r>
+              <w:rPr>
+                <w:rFonts w:ascii="Times New Roman" w:hAnsi="Times New Roman" w:cs="Times New Roman"/>
+                <w:sz w:val="24"/>
+                <w:szCs w:val="24"/>
+              </w:rPr>
+              <w:t>0</w:t>
+            </w:r>
+          </w:p>
+        </w:tc>
+        <w:tc>
+          <w:tcPr>
+            <w:tcW w:w="1127" w:type="dxa"/>
+          </w:tcPr>
+          <w:p>
+            <w:pPr>
+              <w:pStyle w:val="ListParagraph"/>
+              <w:ind w:left="0"/>
+              <w:jc w:val="center"/>
+              <w:rPr>
+                <w:rFonts w:ascii="Times New Roman" w:hAnsi="Times New Roman" w:cs="Times New Roman"/>
+                <w:sz w:val="24"/>
+                <w:szCs w:val="24"/>
+              </w:rPr>
+            </w:pPr>
+            <w:r>
+              <w:rPr>
+                <w:rFonts w:ascii="Times New Roman" w:hAnsi="Times New Roman" w:cs="Times New Roman"/>
+                <w:sz w:val="24"/>
+                <w:szCs w:val="24"/>
+              </w:rPr>
+              <w:t>0</w:t>
+            </w:r>
+          </w:p>
+        </w:tc>
+        <w:tc>
+          <w:tcPr>
+            <w:tcW w:w="1127" w:type="dxa"/>
+          </w:tcPr>
+          <w:p>
+            <w:pPr>
+              <w:pStyle w:val="ListParagraph"/>
+              <w:ind w:left="0"/>
+              <w:jc w:val="center"/>
+              <w:rPr>
+                <w:rFonts w:ascii="Times New Roman" w:hAnsi="Times New Roman" w:cs="Times New Roman"/>
+                <w:sz w:val="24"/>
+                <w:szCs w:val="24"/>
+              </w:rPr>
+            </w:pPr>
+            <w:r>
+              <w:rPr>
+                <w:rFonts w:ascii="Times New Roman" w:hAnsi="Times New Roman" w:cs="Times New Roman"/>
+                <w:sz w:val="24"/>
+                <w:szCs w:val="24"/>
+              </w:rPr>
+              <w:t>0</w:t>
+            </w:r>
+          </w:p>
+        </w:tc>
+        <w:tc>
+          <w:tcPr>
+            <w:tcW w:w="1127" w:type="dxa"/>
+          </w:tcPr>
+          <w:p>
+            <w:pPr>
+              <w:pStyle w:val="ListParagraph"/>
+              <w:ind w:left="0"/>
+              <w:jc w:val="center"/>
+              <w:rPr>
+                <w:rFonts w:ascii="Times New Roman" w:hAnsi="Times New Roman" w:cs="Times New Roman"/>
+                <w:sz w:val="24"/>
+                <w:szCs w:val="24"/>
+              </w:rPr>
+            </w:pPr>
+            <w:r>
+              <w:rPr>
+                <w:rFonts w:ascii="Times New Roman" w:hAnsi="Times New Roman" w:cs="Times New Roman"/>
+                <w:sz w:val="24"/>
+                <w:szCs w:val="24"/>
+              </w:rPr>
+              <w:t>0</w:t>
+            </w:r>
+          </w:p>
+        </w:tc>
+      </w:tr>
+      <w:tr>
+        <w:tc>
+          <w:tcPr>
+            <w:tcW w:w="1127" w:type="dxa"/>
+          </w:tcPr>
+          <w:p>
+            <w:pPr>
+              <w:pStyle w:val="ListParagraph"/>
+              <w:ind w:left="0"/>
+              <w:jc w:val="center"/>
+              <w:rPr>
+                <w:rFonts w:ascii="Times New Roman" w:hAnsi="Times New Roman" w:cs="Times New Roman"/>
+                <w:sz w:val="24"/>
+                <w:szCs w:val="24"/>
+              </w:rPr>
+            </w:pPr>
+            <w:r>
+              <w:rPr>
+                <w:rFonts w:ascii="Times New Roman" w:hAnsi="Times New Roman" w:cs="Times New Roman"/>
+                <w:sz w:val="24"/>
+                <w:szCs w:val="24"/>
+              </w:rPr>
+              <w:t>B</w:t>
+            </w:r>
+          </w:p>
+        </w:tc>
+        <w:tc>
+          <w:tcPr>
+            <w:tcW w:w="1127" w:type="dxa"/>
+          </w:tcPr>
+          <w:p>
+            <w:pPr>
+              <w:pStyle w:val="ListParagraph"/>
+              <w:ind w:left="0"/>
+              <w:jc w:val="center"/>
+              <w:rPr>
+                <w:rFonts w:ascii="Times New Roman" w:hAnsi="Times New Roman" w:cs="Times New Roman"/>
+                <w:sz w:val="24"/>
+                <w:szCs w:val="24"/>
+              </w:rPr>
+            </w:pPr>
+            <w:r>
+              <w:rPr>
+                <w:rFonts w:ascii="Times New Roman" w:hAnsi="Times New Roman" w:cs="Times New Roman"/>
+                <w:sz w:val="24"/>
+                <w:szCs w:val="24"/>
+              </w:rPr>
+              <w:t>0</w:t>
+            </w:r>
+          </w:p>
+        </w:tc>
+        <w:tc>
+          <w:tcPr>
+            <w:tcW w:w="1127" w:type="dxa"/>
+          </w:tcPr>
+          <w:p>
+            <w:pPr>
+              <w:pStyle w:val="ListParagraph"/>
+              <w:ind w:left="0"/>
+              <w:jc w:val="center"/>
+              <w:rPr>
+                <w:rFonts w:ascii="Times New Roman" w:hAnsi="Times New Roman" w:cs="Times New Roman"/>
+                <w:sz w:val="24"/>
+                <w:szCs w:val="24"/>
+              </w:rPr>
+            </w:pPr>
+            <w:r>
+              <w:rPr>
+                <w:rFonts w:ascii="Times New Roman" w:hAnsi="Times New Roman" w:cs="Times New Roman"/>
+                <w:sz w:val="24"/>
+                <w:szCs w:val="24"/>
+              </w:rPr>
+              <w:t>0</w:t>
+            </w:r>
+          </w:p>
+        </w:tc>
+        <w:tc>
+          <w:tcPr>
+            <w:tcW w:w="1127" w:type="dxa"/>
+          </w:tcPr>
+          <w:p>
+            <w:pPr>
+              <w:pStyle w:val="ListParagraph"/>
+              <w:ind w:left="0"/>
+              <w:jc w:val="center"/>
+              <w:rPr>
+                <w:rFonts w:ascii="Times New Roman" w:hAnsi="Times New Roman" w:cs="Times New Roman"/>
+                <w:sz w:val="24"/>
+                <w:szCs w:val="24"/>
+              </w:rPr>
+            </w:pPr>
+            <w:r>
+              <w:rPr>
+                <w:rFonts w:ascii="Times New Roman" w:hAnsi="Times New Roman" w:cs="Times New Roman"/>
+                <w:sz w:val="24"/>
+                <w:szCs w:val="24"/>
+              </w:rPr>
+              <w:t>1</w:t>
+            </w:r>
+          </w:p>
+        </w:tc>
+        <w:tc>
+          <w:tcPr>
+            <w:tcW w:w="1127" w:type="dxa"/>
+          </w:tcPr>
+          <w:p>
+            <w:pPr>
+              <w:pStyle w:val="ListParagraph"/>
+              <w:ind w:left="0"/>
+              <w:jc w:val="center"/>
+              <w:rPr>
+                <w:rFonts w:ascii="Times New Roman" w:hAnsi="Times New Roman" w:cs="Times New Roman"/>
+                <w:sz w:val="24"/>
+                <w:szCs w:val="24"/>
+              </w:rPr>
+            </w:pPr>
+            <w:r>
+              <w:rPr>
+                <w:rFonts w:ascii="Times New Roman" w:hAnsi="Times New Roman" w:cs="Times New Roman"/>
+                <w:sz w:val="24"/>
+                <w:szCs w:val="24"/>
+              </w:rPr>
+              <w:t>1</w:t>
+            </w:r>
+          </w:p>
+        </w:tc>
+        <w:tc>
+          <w:tcPr>
+            <w:tcW w:w="1127" w:type="dxa"/>
+          </w:tcPr>
+          <w:p>
+            <w:pPr>
+              <w:pStyle w:val="ListParagraph"/>
+              <w:ind w:left="0"/>
+              <w:jc w:val="center"/>
+              <w:rPr>
+                <w:rFonts w:ascii="Times New Roman" w:hAnsi="Times New Roman" w:cs="Times New Roman"/>
+                <w:sz w:val="24"/>
+                <w:szCs w:val="24"/>
+              </w:rPr>
+            </w:pPr>
+            <w:r>
+              <w:rPr>
+                <w:rFonts w:ascii="Times New Roman" w:hAnsi="Times New Roman" w:cs="Times New Roman"/>
+                <w:sz w:val="24"/>
+                <w:szCs w:val="24"/>
+              </w:rPr>
+              <w:t>1</w:t>
+            </w:r>
+          </w:p>
+        </w:tc>
+        <w:tc>
+          <w:tcPr>
+            <w:tcW w:w="1127" w:type="dxa"/>
+          </w:tcPr>
+          <w:p>
+            <w:pPr>
+              <w:pStyle w:val="ListParagraph"/>
+              <w:ind w:left="0"/>
+              <w:jc w:val="center"/>
+              <w:rPr>
+                <w:rFonts w:ascii="Times New Roman" w:hAnsi="Times New Roman" w:cs="Times New Roman"/>
+                <w:sz w:val="24"/>
+                <w:szCs w:val="24"/>
+              </w:rPr>
+            </w:pPr>
+            <w:r>
+              <w:rPr>
+                <w:rFonts w:ascii="Times New Roman" w:hAnsi="Times New Roman" w:cs="Times New Roman"/>
+                <w:sz w:val="24"/>
+                <w:szCs w:val="24"/>
+              </w:rPr>
+              <w:t>0</w:t>
+            </w:r>
+          </w:p>
+        </w:tc>
+        <w:tc>
+          <w:tcPr>
+            <w:tcW w:w="1127" w:type="dxa"/>
+          </w:tcPr>
+          <w:p>
+            <w:pPr>
+              <w:pStyle w:val="ListParagraph"/>
+              <w:ind w:left="0"/>
+              <w:jc w:val="center"/>
+              <w:rPr>
+                <w:rFonts w:ascii="Times New Roman" w:hAnsi="Times New Roman" w:cs="Times New Roman"/>
+                <w:sz w:val="24"/>
+                <w:szCs w:val="24"/>
+              </w:rPr>
+            </w:pPr>
+            <w:r>
+              <w:rPr>
+                <w:rFonts w:ascii="Times New Roman" w:hAnsi="Times New Roman" w:cs="Times New Roman"/>
+                <w:sz w:val="24"/>
+                <w:szCs w:val="24"/>
+              </w:rPr>
+              <w:t>0</w:t>
+            </w:r>
+          </w:p>
+        </w:tc>
+      </w:tr>
+      <w:tr>
+        <w:tc>
+          <w:tcPr>
+            <w:tcW w:w="1127" w:type="dxa"/>
+          </w:tcPr>
+          <w:p>
+            <w:pPr>
+              <w:pStyle w:val="ListParagraph"/>
+              <w:ind w:left="0"/>
+              <w:jc w:val="center"/>
+              <w:rPr>
+                <w:rFonts w:ascii="Times New Roman" w:hAnsi="Times New Roman" w:cs="Times New Roman"/>
+                <w:sz w:val="24"/>
+                <w:szCs w:val="24"/>
+              </w:rPr>
+            </w:pPr>
+            <w:r>
+              <w:rPr>
+                <w:rFonts w:ascii="Times New Roman" w:hAnsi="Times New Roman" w:cs="Times New Roman"/>
+                <w:sz w:val="24"/>
+                <w:szCs w:val="24"/>
+              </w:rPr>
+              <w:t>C</w:t>
+            </w:r>
+          </w:p>
+        </w:tc>
+        <w:tc>
+          <w:tcPr>
+            <w:tcW w:w="1127" w:type="dxa"/>
+          </w:tcPr>
+          <w:p>
+            <w:pPr>
+              <w:pStyle w:val="ListParagraph"/>
+              <w:ind w:left="0"/>
+              <w:jc w:val="center"/>
+              <w:rPr>
+                <w:rFonts w:ascii="Times New Roman" w:hAnsi="Times New Roman" w:cs="Times New Roman"/>
+                <w:sz w:val="24"/>
+                <w:szCs w:val="24"/>
+              </w:rPr>
+            </w:pPr>
+            <w:r>
+              <w:rPr>
+                <w:rFonts w:ascii="Times New Roman" w:hAnsi="Times New Roman" w:cs="Times New Roman"/>
+                <w:sz w:val="24"/>
+                <w:szCs w:val="24"/>
+              </w:rPr>
+              <w:t>0</w:t>
+            </w:r>
+          </w:p>
+        </w:tc>
+        <w:tc>
+          <w:tcPr>
+            <w:tcW w:w="1127" w:type="dxa"/>
+          </w:tcPr>
+          <w:p>
+            <w:pPr>
+              <w:pStyle w:val="ListParagraph"/>
+              <w:ind w:left="0"/>
+              <w:jc w:val="center"/>
+              <w:rPr>
+                <w:rFonts w:ascii="Times New Roman" w:hAnsi="Times New Roman" w:cs="Times New Roman"/>
+                <w:sz w:val="24"/>
+                <w:szCs w:val="24"/>
+              </w:rPr>
+            </w:pPr>
+            <w:r>
+              <w:rPr>
+                <w:rFonts w:ascii="Times New Roman" w:hAnsi="Times New Roman" w:cs="Times New Roman"/>
+                <w:sz w:val="24"/>
+                <w:szCs w:val="24"/>
+              </w:rPr>
+              <w:t>0</w:t>
+            </w:r>
+          </w:p>
+        </w:tc>
+        <w:tc>
+          <w:tcPr>
+            <w:tcW w:w="1127" w:type="dxa"/>
+          </w:tcPr>
+          <w:p>
+            <w:pPr>
+              <w:pStyle w:val="ListParagraph"/>
+              <w:ind w:left="0"/>
+              <w:jc w:val="center"/>
+              <w:rPr>
+                <w:rFonts w:ascii="Times New Roman" w:hAnsi="Times New Roman" w:cs="Times New Roman"/>
+                <w:sz w:val="24"/>
+                <w:szCs w:val="24"/>
+              </w:rPr>
+            </w:pPr>
+            <w:r>
+              <w:rPr>
+                <w:rFonts w:ascii="Times New Roman" w:hAnsi="Times New Roman" w:cs="Times New Roman"/>
+                <w:sz w:val="24"/>
+                <w:szCs w:val="24"/>
+              </w:rPr>
+              <w:t>0</w:t>
+            </w:r>
+          </w:p>
+        </w:tc>
+        <w:tc>
+          <w:tcPr>
+            <w:tcW w:w="1127" w:type="dxa"/>
+          </w:tcPr>
+          <w:p>
+            <w:pPr>
+              <w:pStyle w:val="ListParagraph"/>
+              <w:ind w:left="0"/>
+              <w:jc w:val="center"/>
+              <w:rPr>
+                <w:rFonts w:ascii="Times New Roman" w:hAnsi="Times New Roman" w:cs="Times New Roman"/>
+                <w:sz w:val="24"/>
+                <w:szCs w:val="24"/>
+              </w:rPr>
+            </w:pPr>
+            <w:r>
+              <w:rPr>
+                <w:rFonts w:ascii="Times New Roman" w:hAnsi="Times New Roman" w:cs="Times New Roman"/>
+                <w:sz w:val="24"/>
+                <w:szCs w:val="24"/>
+              </w:rPr>
+              <w:t>1</w:t>
+            </w:r>
+          </w:p>
+        </w:tc>
+        <w:tc>
+          <w:tcPr>
+            <w:tcW w:w="1127" w:type="dxa"/>
+          </w:tcPr>
+          <w:p>
+            <w:pPr>
+              <w:pStyle w:val="ListParagraph"/>
+              <w:ind w:left="0"/>
+              <w:jc w:val="center"/>
+              <w:rPr>
+                <w:rFonts w:ascii="Times New Roman" w:hAnsi="Times New Roman" w:cs="Times New Roman"/>
+                <w:sz w:val="24"/>
+                <w:szCs w:val="24"/>
+              </w:rPr>
+            </w:pPr>
+            <w:r>
+              <w:rPr>
+                <w:rFonts w:ascii="Times New Roman" w:hAnsi="Times New Roman" w:cs="Times New Roman"/>
+                <w:sz w:val="24"/>
+                <w:szCs w:val="24"/>
+              </w:rPr>
+              <w:t>1</w:t>
+            </w:r>
+          </w:p>
+        </w:tc>
+        <w:tc>
+          <w:tcPr>
+            <w:tcW w:w="1127" w:type="dxa"/>
+          </w:tcPr>
+          <w:p>
+            <w:pPr>
+              <w:pStyle w:val="ListParagraph"/>
+              <w:ind w:left="0"/>
+              <w:jc w:val="center"/>
+              <w:rPr>
+                <w:rFonts w:ascii="Times New Roman" w:hAnsi="Times New Roman" w:cs="Times New Roman"/>
+                <w:sz w:val="24"/>
+                <w:szCs w:val="24"/>
+              </w:rPr>
+            </w:pPr>
+            <w:r>
+              <w:rPr>
+                <w:rFonts w:ascii="Times New Roman" w:hAnsi="Times New Roman" w:cs="Times New Roman"/>
+                <w:sz w:val="24"/>
+                <w:szCs w:val="24"/>
+              </w:rPr>
+              <w:t>0</w:t>
+            </w:r>
+          </w:p>
+        </w:tc>
+        <w:tc>
+          <w:tcPr>
+            <w:tcW w:w="1127" w:type="dxa"/>
+          </w:tcPr>
+          <w:p>
+            <w:pPr>
+              <w:pStyle w:val="ListParagraph"/>
+              <w:ind w:left="0"/>
+              <w:jc w:val="center"/>
+              <w:rPr>
+                <w:rFonts w:ascii="Times New Roman" w:hAnsi="Times New Roman" w:cs="Times New Roman"/>
+                <w:sz w:val="24"/>
+                <w:szCs w:val="24"/>
+              </w:rPr>
+            </w:pPr>
+            <w:r>
+              <w:rPr>
+                <w:rFonts w:ascii="Times New Roman" w:hAnsi="Times New Roman" w:cs="Times New Roman"/>
+                <w:sz w:val="24"/>
+                <w:szCs w:val="24"/>
+              </w:rPr>
+              <w:t>0</w:t>
+            </w:r>
+          </w:p>
+        </w:tc>
+      </w:tr>
+      <w:tr>
+        <w:tc>
+          <w:tcPr>
+            <w:tcW w:w="1127" w:type="dxa"/>
+          </w:tcPr>
+          <w:p>
+            <w:pPr>
+              <w:pStyle w:val="ListParagraph"/>
+              <w:ind w:left="0"/>
+              <w:jc w:val="center"/>
+              <w:rPr>
+                <w:rFonts w:ascii="Times New Roman" w:hAnsi="Times New Roman" w:cs="Times New Roman"/>
+                <w:sz w:val="24"/>
+                <w:szCs w:val="24"/>
+              </w:rPr>
+            </w:pPr>
+            <w:r>
+              <w:rPr>
+                <w:rFonts w:ascii="Times New Roman" w:hAnsi="Times New Roman" w:cs="Times New Roman"/>
+                <w:sz w:val="24"/>
+                <w:szCs w:val="24"/>
+              </w:rPr>
+              <w:t>D</w:t>
+            </w:r>
+          </w:p>
+        </w:tc>
+        <w:tc>
+          <w:tcPr>
+            <w:tcW w:w="1127" w:type="dxa"/>
+          </w:tcPr>
+          <w:p>
+            <w:pPr>
+              <w:pStyle w:val="ListParagraph"/>
+              <w:ind w:left="0"/>
+              <w:jc w:val="center"/>
+              <w:rPr>
+                <w:rFonts w:ascii="Times New Roman" w:hAnsi="Times New Roman" w:cs="Times New Roman"/>
+                <w:sz w:val="24"/>
+                <w:szCs w:val="24"/>
+              </w:rPr>
+            </w:pPr>
+            <w:r>
+              <w:rPr>
+                <w:rFonts w:ascii="Times New Roman" w:hAnsi="Times New Roman" w:cs="Times New Roman"/>
+                <w:sz w:val="24"/>
+                <w:szCs w:val="24"/>
+              </w:rPr>
+              <w:t>1</w:t>
+            </w:r>
+          </w:p>
+        </w:tc>
+        <w:tc>
+          <w:tcPr>
+            <w:tcW w:w="1127" w:type="dxa"/>
+          </w:tcPr>
+          <w:p>
+            <w:pPr>
+              <w:pStyle w:val="ListParagraph"/>
+              <w:ind w:left="0"/>
+              <w:jc w:val="center"/>
+              <w:rPr>
+                <w:rFonts w:ascii="Times New Roman" w:hAnsi="Times New Roman" w:cs="Times New Roman"/>
+                <w:sz w:val="24"/>
+                <w:szCs w:val="24"/>
+              </w:rPr>
+            </w:pPr>
+            <w:r>
+              <w:rPr>
+                <w:rFonts w:ascii="Times New Roman" w:hAnsi="Times New Roman" w:cs="Times New Roman"/>
+                <w:sz w:val="24"/>
+                <w:szCs w:val="24"/>
+              </w:rPr>
+              <w:t>0</w:t>
+            </w:r>
+          </w:p>
+        </w:tc>
+        <w:tc>
+          <w:tcPr>
+            <w:tcW w:w="1127" w:type="dxa"/>
+          </w:tcPr>
+          <w:p>
+            <w:pPr>
+              <w:pStyle w:val="ListParagraph"/>
+              <w:ind w:left="0"/>
+              <w:jc w:val="center"/>
+              <w:rPr>
+                <w:rFonts w:ascii="Times New Roman" w:hAnsi="Times New Roman" w:cs="Times New Roman"/>
+                <w:sz w:val="24"/>
+                <w:szCs w:val="24"/>
+              </w:rPr>
+            </w:pPr>
+            <w:r>
+              <w:rPr>
+                <w:rFonts w:ascii="Times New Roman" w:hAnsi="Times New Roman" w:cs="Times New Roman"/>
+                <w:sz w:val="24"/>
+                <w:szCs w:val="24"/>
+              </w:rPr>
+              <w:t>0</w:t>
+            </w:r>
+          </w:p>
+        </w:tc>
+        <w:tc>
+          <w:tcPr>
+            <w:tcW w:w="1127" w:type="dxa"/>
+          </w:tcPr>
+          <w:p>
+            <w:pPr>
+              <w:pStyle w:val="ListParagraph"/>
+              <w:ind w:left="0"/>
+              <w:jc w:val="center"/>
+              <w:rPr>
+                <w:rFonts w:ascii="Times New Roman" w:hAnsi="Times New Roman" w:cs="Times New Roman"/>
+                <w:sz w:val="24"/>
+                <w:szCs w:val="24"/>
+              </w:rPr>
+            </w:pPr>
+            <w:r>
+              <w:rPr>
+                <w:rFonts w:ascii="Times New Roman" w:hAnsi="Times New Roman" w:cs="Times New Roman"/>
+                <w:sz w:val="24"/>
+                <w:szCs w:val="24"/>
+              </w:rPr>
+              <w:t>0</w:t>
+            </w:r>
+          </w:p>
+        </w:tc>
+        <w:tc>
+          <w:tcPr>
+            <w:tcW w:w="1127" w:type="dxa"/>
+          </w:tcPr>
+          <w:p>
+            <w:pPr>
+              <w:pStyle w:val="ListParagraph"/>
+              <w:ind w:left="0"/>
+              <w:jc w:val="center"/>
+              <w:rPr>
+                <w:rFonts w:ascii="Times New Roman" w:hAnsi="Times New Roman" w:cs="Times New Roman"/>
+                <w:sz w:val="24"/>
+                <w:szCs w:val="24"/>
+              </w:rPr>
+            </w:pPr>
+            <w:r>
+              <w:rPr>
+                <w:rFonts w:ascii="Times New Roman" w:hAnsi="Times New Roman" w:cs="Times New Roman"/>
+                <w:sz w:val="24"/>
+                <w:szCs w:val="24"/>
+              </w:rPr>
+              <w:t>1</w:t>
+            </w:r>
+          </w:p>
+        </w:tc>
+        <w:tc>
+          <w:tcPr>
+            <w:tcW w:w="1127" w:type="dxa"/>
+          </w:tcPr>
+          <w:p>
+            <w:pPr>
+              <w:pStyle w:val="ListParagraph"/>
+              <w:ind w:left="0"/>
+              <w:jc w:val="center"/>
+              <w:rPr>
+                <w:rFonts w:ascii="Times New Roman" w:hAnsi="Times New Roman" w:cs="Times New Roman"/>
+                <w:sz w:val="24"/>
+                <w:szCs w:val="24"/>
+              </w:rPr>
+            </w:pPr>
+            <w:r>
+              <w:rPr>
+                <w:rFonts w:ascii="Times New Roman" w:hAnsi="Times New Roman" w:cs="Times New Roman"/>
+                <w:sz w:val="24"/>
+                <w:szCs w:val="24"/>
+              </w:rPr>
+              <w:t>0</w:t>
+            </w:r>
+          </w:p>
+        </w:tc>
+        <w:tc>
+          <w:tcPr>
+            <w:tcW w:w="1127" w:type="dxa"/>
+          </w:tcPr>
+          <w:p>
+            <w:pPr>
+              <w:pStyle w:val="ListParagraph"/>
+              <w:ind w:left="0"/>
+              <w:jc w:val="center"/>
+              <w:rPr>
+                <w:rFonts w:ascii="Times New Roman" w:hAnsi="Times New Roman" w:cs="Times New Roman"/>
+                <w:sz w:val="24"/>
+                <w:szCs w:val="24"/>
+              </w:rPr>
+            </w:pPr>
+            <w:r>
+              <w:rPr>
+                <w:rFonts w:ascii="Times New Roman" w:hAnsi="Times New Roman" w:cs="Times New Roman"/>
+                <w:sz w:val="24"/>
+                <w:szCs w:val="24"/>
+              </w:rPr>
+              <w:t>0</w:t>
+            </w:r>
+          </w:p>
+        </w:tc>
+      </w:tr>
+      <w:tr>
+        <w:tc>
+          <w:tcPr>
+            <w:tcW w:w="1127" w:type="dxa"/>
+          </w:tcPr>
+          <w:p>
+            <w:pPr>
+              <w:pStyle w:val="ListParagraph"/>
+              <w:ind w:left="0"/>
+              <w:jc w:val="center"/>
+              <w:rPr>
+                <w:rFonts w:ascii="Times New Roman" w:hAnsi="Times New Roman" w:cs="Times New Roman"/>
+                <w:sz w:val="24"/>
+                <w:szCs w:val="24"/>
+              </w:rPr>
+            </w:pPr>
+            <w:r>
+              <w:rPr>
+                <w:rFonts w:ascii="Times New Roman" w:hAnsi="Times New Roman" w:cs="Times New Roman"/>
+                <w:sz w:val="24"/>
+                <w:szCs w:val="24"/>
+              </w:rPr>
+              <w:t>E</w:t>
+            </w:r>
+          </w:p>
+        </w:tc>
+        <w:tc>
+          <w:tcPr>
+            <w:tcW w:w="1127" w:type="dxa"/>
+          </w:tcPr>
+          <w:p>
+            <w:pPr>
+              <w:pStyle w:val="ListParagraph"/>
+              <w:ind w:left="0"/>
+              <w:jc w:val="center"/>
+              <w:rPr>
+                <w:rFonts w:ascii="Times New Roman" w:hAnsi="Times New Roman" w:cs="Times New Roman"/>
+                <w:sz w:val="24"/>
+                <w:szCs w:val="24"/>
+              </w:rPr>
+            </w:pPr>
+            <w:r>
+              <w:rPr>
+                <w:rFonts w:ascii="Times New Roman" w:hAnsi="Times New Roman" w:cs="Times New Roman"/>
+                <w:sz w:val="24"/>
+                <w:szCs w:val="24"/>
+              </w:rPr>
+              <w:t>0</w:t>
+            </w:r>
+          </w:p>
+        </w:tc>
+        <w:tc>
+          <w:tcPr>
+            <w:tcW w:w="1127" w:type="dxa"/>
+          </w:tcPr>
+          <w:p>
+            <w:pPr>
+              <w:pStyle w:val="ListParagraph"/>
+              <w:ind w:left="0"/>
+              <w:jc w:val="center"/>
+              <w:rPr>
+                <w:rFonts w:ascii="Times New Roman" w:hAnsi="Times New Roman" w:cs="Times New Roman"/>
+                <w:sz w:val="24"/>
+                <w:szCs w:val="24"/>
+              </w:rPr>
+            </w:pPr>
+            <w:r>
+              <w:rPr>
+                <w:rFonts w:ascii="Times New Roman" w:hAnsi="Times New Roman" w:cs="Times New Roman"/>
+                <w:sz w:val="24"/>
+                <w:szCs w:val="24"/>
+              </w:rPr>
+              <w:t>0</w:t>
+            </w:r>
+          </w:p>
+        </w:tc>
+        <w:tc>
+          <w:tcPr>
+            <w:tcW w:w="1127" w:type="dxa"/>
+          </w:tcPr>
+          <w:p>
+            <w:pPr>
+              <w:pStyle w:val="ListParagraph"/>
+              <w:ind w:left="0"/>
+              <w:jc w:val="center"/>
+              <w:rPr>
+                <w:rFonts w:ascii="Times New Roman" w:hAnsi="Times New Roman" w:cs="Times New Roman"/>
+                <w:sz w:val="24"/>
+                <w:szCs w:val="24"/>
+              </w:rPr>
+            </w:pPr>
+            <w:r>
+              <w:rPr>
+                <w:rFonts w:ascii="Times New Roman" w:hAnsi="Times New Roman" w:cs="Times New Roman"/>
+                <w:sz w:val="24"/>
+                <w:szCs w:val="24"/>
+              </w:rPr>
+              <w:t>0</w:t>
+            </w:r>
+          </w:p>
+        </w:tc>
+        <w:tc>
+          <w:tcPr>
+            <w:tcW w:w="1127" w:type="dxa"/>
+          </w:tcPr>
+          <w:p>
+            <w:pPr>
+              <w:pStyle w:val="ListParagraph"/>
+              <w:ind w:left="0"/>
+              <w:jc w:val="center"/>
+              <w:rPr>
+                <w:rFonts w:ascii="Times New Roman" w:hAnsi="Times New Roman" w:cs="Times New Roman"/>
+                <w:sz w:val="24"/>
+                <w:szCs w:val="24"/>
+              </w:rPr>
+            </w:pPr>
+            <w:r>
+              <w:rPr>
+                <w:rFonts w:ascii="Times New Roman" w:hAnsi="Times New Roman" w:cs="Times New Roman"/>
+                <w:sz w:val="24"/>
+                <w:szCs w:val="24"/>
+              </w:rPr>
+              <w:t>0</w:t>
+            </w:r>
+          </w:p>
+        </w:tc>
+        <w:tc>
+          <w:tcPr>
+            <w:tcW w:w="1127" w:type="dxa"/>
+          </w:tcPr>
+          <w:p>
+            <w:pPr>
+              <w:pStyle w:val="ListParagraph"/>
+              <w:ind w:left="0"/>
+              <w:jc w:val="center"/>
+              <w:rPr>
+                <w:rFonts w:ascii="Times New Roman" w:hAnsi="Times New Roman" w:cs="Times New Roman"/>
+                <w:sz w:val="24"/>
+                <w:szCs w:val="24"/>
+              </w:rPr>
+            </w:pPr>
+            <w:r>
+              <w:rPr>
+                <w:rFonts w:ascii="Times New Roman" w:hAnsi="Times New Roman" w:cs="Times New Roman"/>
+                <w:sz w:val="24"/>
+                <w:szCs w:val="24"/>
+              </w:rPr>
+              <w:t>0</w:t>
+            </w:r>
+          </w:p>
+        </w:tc>
+        <w:tc>
+          <w:tcPr>
+            <w:tcW w:w="1127" w:type="dxa"/>
+          </w:tcPr>
+          <w:p>
+            <w:pPr>
+              <w:pStyle w:val="ListParagraph"/>
+              <w:ind w:left="0"/>
+              <w:jc w:val="center"/>
+              <w:rPr>
+                <w:rFonts w:ascii="Times New Roman" w:hAnsi="Times New Roman" w:cs="Times New Roman"/>
+                <w:sz w:val="24"/>
+                <w:szCs w:val="24"/>
+              </w:rPr>
+            </w:pPr>
+            <w:r>
+              <w:rPr>
+                <w:rFonts w:ascii="Times New Roman" w:hAnsi="Times New Roman" w:cs="Times New Roman"/>
+                <w:sz w:val="24"/>
+                <w:szCs w:val="24"/>
+              </w:rPr>
+              <w:t>1</w:t>
+            </w:r>
+          </w:p>
+        </w:tc>
+        <w:tc>
+          <w:tcPr>
+            <w:tcW w:w="1127" w:type="dxa"/>
+          </w:tcPr>
+          <w:p>
+            <w:pPr>
+              <w:pStyle w:val="ListParagraph"/>
+              <w:ind w:left="0"/>
+              <w:jc w:val="center"/>
+              <w:rPr>
+                <w:rFonts w:ascii="Times New Roman" w:hAnsi="Times New Roman" w:cs="Times New Roman"/>
+                <w:sz w:val="24"/>
+                <w:szCs w:val="24"/>
+              </w:rPr>
+            </w:pPr>
+            <w:r>
+              <w:rPr>
+                <w:rFonts w:ascii="Times New Roman" w:hAnsi="Times New Roman" w:cs="Times New Roman"/>
+                <w:sz w:val="24"/>
+                <w:szCs w:val="24"/>
+              </w:rPr>
+              <w:t>0</w:t>
+            </w:r>
+          </w:p>
+        </w:tc>
+      </w:tr>
+      <w:tr>
+        <w:tc>
+          <w:tcPr>
+            <w:tcW w:w="1127" w:type="dxa"/>
+          </w:tcPr>
+          <w:p>
+            <w:pPr>
+              <w:pStyle w:val="ListParagraph"/>
+              <w:ind w:left="0"/>
+              <w:jc w:val="center"/>
+              <w:rPr>
+                <w:rFonts w:ascii="Times New Roman" w:hAnsi="Times New Roman" w:cs="Times New Roman"/>
+                <w:sz w:val="24"/>
+                <w:szCs w:val="24"/>
+              </w:rPr>
+            </w:pPr>
+            <w:r>
+              <w:rPr>
+                <w:rFonts w:ascii="Times New Roman" w:hAnsi="Times New Roman" w:cs="Times New Roman"/>
+                <w:sz w:val="24"/>
+                <w:szCs w:val="24"/>
+              </w:rPr>
+              <w:t>F</w:t>
+            </w:r>
+          </w:p>
+        </w:tc>
+        <w:tc>
+          <w:tcPr>
+            <w:tcW w:w="1127" w:type="dxa"/>
+          </w:tcPr>
+          <w:p>
+            <w:pPr>
+              <w:pStyle w:val="ListParagraph"/>
+              <w:ind w:left="0"/>
+              <w:jc w:val="center"/>
+              <w:rPr>
+                <w:rFonts w:ascii="Times New Roman" w:hAnsi="Times New Roman" w:cs="Times New Roman"/>
+                <w:sz w:val="24"/>
+                <w:szCs w:val="24"/>
+              </w:rPr>
+            </w:pPr>
+            <w:r>
+              <w:rPr>
+                <w:rFonts w:ascii="Times New Roman" w:hAnsi="Times New Roman" w:cs="Times New Roman"/>
+                <w:sz w:val="24"/>
+                <w:szCs w:val="24"/>
+              </w:rPr>
+              <w:t>0</w:t>
+            </w:r>
+          </w:p>
+        </w:tc>
+        <w:tc>
+          <w:tcPr>
+            <w:tcW w:w="1127" w:type="dxa"/>
+          </w:tcPr>
+          <w:p>
+            <w:pPr>
+              <w:pStyle w:val="ListParagraph"/>
+              <w:ind w:left="0"/>
+              <w:jc w:val="center"/>
+              <w:rPr>
+                <w:rFonts w:ascii="Times New Roman" w:hAnsi="Times New Roman" w:cs="Times New Roman"/>
+                <w:sz w:val="24"/>
+                <w:szCs w:val="24"/>
+              </w:rPr>
+            </w:pPr>
+            <w:r>
+              <w:rPr>
+                <w:rFonts w:ascii="Times New Roman" w:hAnsi="Times New Roman" w:cs="Times New Roman"/>
+                <w:sz w:val="24"/>
+                <w:szCs w:val="24"/>
+              </w:rPr>
+              <w:t>0</w:t>
+            </w:r>
+          </w:p>
+        </w:tc>
+        <w:tc>
+          <w:tcPr>
+            <w:tcW w:w="1127" w:type="dxa"/>
+          </w:tcPr>
+          <w:p>
+            <w:pPr>
+              <w:pStyle w:val="ListParagraph"/>
+              <w:ind w:left="0"/>
+              <w:jc w:val="center"/>
+              <w:rPr>
+                <w:rFonts w:ascii="Times New Roman" w:hAnsi="Times New Roman" w:cs="Times New Roman"/>
+                <w:sz w:val="24"/>
+                <w:szCs w:val="24"/>
+              </w:rPr>
+            </w:pPr>
+            <w:r>
+              <w:rPr>
+                <w:rFonts w:ascii="Times New Roman" w:hAnsi="Times New Roman" w:cs="Times New Roman"/>
+                <w:sz w:val="24"/>
+                <w:szCs w:val="24"/>
+              </w:rPr>
+              <w:t>0</w:t>
+            </w:r>
+          </w:p>
+        </w:tc>
+        <w:tc>
+          <w:tcPr>
+            <w:tcW w:w="1127" w:type="dxa"/>
+          </w:tcPr>
+          <w:p>
+            <w:pPr>
+              <w:pStyle w:val="ListParagraph"/>
+              <w:ind w:left="0"/>
+              <w:jc w:val="center"/>
+              <w:rPr>
+                <w:rFonts w:ascii="Times New Roman" w:hAnsi="Times New Roman" w:cs="Times New Roman"/>
+                <w:sz w:val="24"/>
+                <w:szCs w:val="24"/>
+              </w:rPr>
+            </w:pPr>
+            <w:r>
+              <w:rPr>
+                <w:rFonts w:ascii="Times New Roman" w:hAnsi="Times New Roman" w:cs="Times New Roman"/>
+                <w:sz w:val="24"/>
+                <w:szCs w:val="24"/>
+              </w:rPr>
+              <w:t>0</w:t>
+            </w:r>
+          </w:p>
+        </w:tc>
+        <w:tc>
+          <w:tcPr>
+            <w:tcW w:w="1127" w:type="dxa"/>
+          </w:tcPr>
+          <w:p>
+            <w:pPr>
+              <w:pStyle w:val="ListParagraph"/>
+              <w:ind w:left="0"/>
+              <w:jc w:val="center"/>
+              <w:rPr>
+                <w:rFonts w:ascii="Times New Roman" w:hAnsi="Times New Roman" w:cs="Times New Roman"/>
+                <w:sz w:val="24"/>
+                <w:szCs w:val="24"/>
+              </w:rPr>
+            </w:pPr>
+            <w:r>
+              <w:rPr>
+                <w:rFonts w:ascii="Times New Roman" w:hAnsi="Times New Roman" w:cs="Times New Roman"/>
+                <w:sz w:val="24"/>
+                <w:szCs w:val="24"/>
+              </w:rPr>
+              <w:t>0</w:t>
+            </w:r>
+          </w:p>
+        </w:tc>
+        <w:tc>
+          <w:tcPr>
+            <w:tcW w:w="1127" w:type="dxa"/>
+          </w:tcPr>
+          <w:p>
+            <w:pPr>
+              <w:pStyle w:val="ListParagraph"/>
+              <w:ind w:left="0"/>
+              <w:jc w:val="center"/>
+              <w:rPr>
+                <w:rFonts w:ascii="Times New Roman" w:hAnsi="Times New Roman" w:cs="Times New Roman"/>
+                <w:sz w:val="24"/>
+                <w:szCs w:val="24"/>
+              </w:rPr>
+            </w:pPr>
+            <w:r>
+              <w:rPr>
+                <w:rFonts w:ascii="Times New Roman" w:hAnsi="Times New Roman" w:cs="Times New Roman"/>
+                <w:sz w:val="24"/>
+                <w:szCs w:val="24"/>
+              </w:rPr>
+              <w:t>0</w:t>
+            </w:r>
+          </w:p>
+        </w:tc>
+        <w:tc>
+          <w:tcPr>
+            <w:tcW w:w="1127" w:type="dxa"/>
+          </w:tcPr>
+          <w:p>
+            <w:pPr>
+              <w:pStyle w:val="ListParagraph"/>
+              <w:ind w:left="0"/>
+              <w:jc w:val="center"/>
+              <w:rPr>
+                <w:rFonts w:ascii="Times New Roman" w:hAnsi="Times New Roman" w:cs="Times New Roman"/>
+                <w:sz w:val="24"/>
+                <w:szCs w:val="24"/>
+              </w:rPr>
+            </w:pPr>
+            <w:r>
+              <w:rPr>
+                <w:rFonts w:ascii="Times New Roman" w:hAnsi="Times New Roman" w:cs="Times New Roman"/>
+                <w:sz w:val="24"/>
+                <w:szCs w:val="24"/>
+              </w:rPr>
+              <w:t>0</w:t>
+            </w:r>
+          </w:p>
+        </w:tc>
+      </w:tr>
+      <w:tr>
+        <w:tc>
+          <w:tcPr>
+            <w:tcW w:w="1127" w:type="dxa"/>
+          </w:tcPr>
+          <w:p>
+            <w:pPr>
+              <w:pStyle w:val="ListParagraph"/>
+              <w:ind w:left="0"/>
+              <w:jc w:val="center"/>
+              <w:rPr>
+                <w:rFonts w:ascii="Times New Roman" w:hAnsi="Times New Roman" w:cs="Times New Roman"/>
+                <w:sz w:val="24"/>
+                <w:szCs w:val="24"/>
+              </w:rPr>
+            </w:pPr>
+            <w:r>
+              <w:rPr>
+                <w:rFonts w:ascii="Times New Roman" w:hAnsi="Times New Roman" w:cs="Times New Roman"/>
+                <w:sz w:val="24"/>
+                <w:szCs w:val="24"/>
+              </w:rPr>
+              <w:t>G</w:t>
+            </w:r>
+          </w:p>
+        </w:tc>
+        <w:tc>
+          <w:tcPr>
+            <w:tcW w:w="1127" w:type="dxa"/>
+          </w:tcPr>
+          <w:p>
+            <w:pPr>
+              <w:pStyle w:val="ListParagraph"/>
+              <w:ind w:left="0"/>
+              <w:jc w:val="center"/>
+              <w:rPr>
+                <w:rFonts w:ascii="Times New Roman" w:hAnsi="Times New Roman" w:cs="Times New Roman"/>
+                <w:sz w:val="24"/>
+                <w:szCs w:val="24"/>
+              </w:rPr>
+            </w:pPr>
+            <w:r>
+              <w:rPr>
+                <w:rFonts w:ascii="Times New Roman" w:hAnsi="Times New Roman" w:cs="Times New Roman"/>
+                <w:sz w:val="24"/>
+                <w:szCs w:val="24"/>
+              </w:rPr>
+              <w:t>0</w:t>
+            </w:r>
+          </w:p>
+        </w:tc>
+        <w:tc>
+          <w:tcPr>
+            <w:tcW w:w="1127" w:type="dxa"/>
+          </w:tcPr>
+          <w:p>
+            <w:pPr>
+              <w:pStyle w:val="ListParagraph"/>
+              <w:ind w:left="0"/>
+              <w:jc w:val="center"/>
+              <w:rPr>
+                <w:rFonts w:ascii="Times New Roman" w:hAnsi="Times New Roman" w:cs="Times New Roman"/>
+                <w:sz w:val="24"/>
+                <w:szCs w:val="24"/>
+              </w:rPr>
+            </w:pPr>
+            <w:r>
+              <w:rPr>
+                <w:rFonts w:ascii="Times New Roman" w:hAnsi="Times New Roman" w:cs="Times New Roman"/>
+                <w:sz w:val="24"/>
+                <w:szCs w:val="24"/>
+              </w:rPr>
+              <w:t>0</w:t>
+            </w:r>
+          </w:p>
+        </w:tc>
+        <w:tc>
+          <w:tcPr>
+            <w:tcW w:w="1127" w:type="dxa"/>
+          </w:tcPr>
+          <w:p>
+            <w:pPr>
+              <w:pStyle w:val="ListParagraph"/>
+              <w:ind w:left="0"/>
+              <w:jc w:val="center"/>
+              <w:rPr>
+                <w:rFonts w:ascii="Times New Roman" w:hAnsi="Times New Roman" w:cs="Times New Roman"/>
+                <w:sz w:val="24"/>
+                <w:szCs w:val="24"/>
+              </w:rPr>
+            </w:pPr>
+            <w:r>
+              <w:rPr>
+                <w:rFonts w:ascii="Times New Roman" w:hAnsi="Times New Roman" w:cs="Times New Roman"/>
+                <w:sz w:val="24"/>
+                <w:szCs w:val="24"/>
+              </w:rPr>
+              <w:t>0</w:t>
+            </w:r>
+          </w:p>
+        </w:tc>
+        <w:tc>
+          <w:tcPr>
+            <w:tcW w:w="1127" w:type="dxa"/>
+          </w:tcPr>
+          <w:p>
+            <w:pPr>
+              <w:pStyle w:val="ListParagraph"/>
+              <w:ind w:left="0"/>
+              <w:jc w:val="center"/>
+              <w:rPr>
+                <w:rFonts w:ascii="Times New Roman" w:hAnsi="Times New Roman" w:cs="Times New Roman"/>
+                <w:sz w:val="24"/>
+                <w:szCs w:val="24"/>
+              </w:rPr>
+            </w:pPr>
+            <w:r>
+              <w:rPr>
+                <w:rFonts w:ascii="Times New Roman" w:hAnsi="Times New Roman" w:cs="Times New Roman"/>
+                <w:sz w:val="24"/>
+                <w:szCs w:val="24"/>
+              </w:rPr>
+              <w:t>1</w:t>
+            </w:r>
+          </w:p>
+        </w:tc>
+        <w:tc>
+          <w:tcPr>
+            <w:tcW w:w="1127" w:type="dxa"/>
+          </w:tcPr>
+          <w:p>
+            <w:pPr>
+              <w:pStyle w:val="ListParagraph"/>
+              <w:ind w:left="0"/>
+              <w:jc w:val="center"/>
+              <w:rPr>
+                <w:rFonts w:ascii="Times New Roman" w:hAnsi="Times New Roman" w:cs="Times New Roman"/>
+                <w:sz w:val="24"/>
+                <w:szCs w:val="24"/>
+              </w:rPr>
+            </w:pPr>
+            <w:r>
+              <w:rPr>
+                <w:rFonts w:ascii="Times New Roman" w:hAnsi="Times New Roman" w:cs="Times New Roman"/>
+                <w:sz w:val="24"/>
+                <w:szCs w:val="24"/>
+              </w:rPr>
+              <w:t>0</w:t>
+            </w:r>
+          </w:p>
+        </w:tc>
+        <w:tc>
+          <w:tcPr>
+            <w:tcW w:w="1127" w:type="dxa"/>
+          </w:tcPr>
+          <w:p>
+            <w:pPr>
+              <w:pStyle w:val="ListParagraph"/>
+              <w:ind w:left="0"/>
+              <w:jc w:val="center"/>
+              <w:rPr>
+                <w:rFonts w:ascii="Times New Roman" w:hAnsi="Times New Roman" w:cs="Times New Roman"/>
+                <w:sz w:val="24"/>
+                <w:szCs w:val="24"/>
+              </w:rPr>
+            </w:pPr>
+            <w:r>
+              <w:rPr>
+                <w:rFonts w:ascii="Times New Roman" w:hAnsi="Times New Roman" w:cs="Times New Roman"/>
+                <w:sz w:val="24"/>
+                <w:szCs w:val="24"/>
+              </w:rPr>
+              <w:t>0</w:t>
+            </w:r>
+          </w:p>
+        </w:tc>
+        <w:tc>
+          <w:tcPr>
+            <w:tcW w:w="1127" w:type="dxa"/>
+          </w:tcPr>
+          <w:p>
+            <w:pPr>
+              <w:pStyle w:val="ListParagraph"/>
+              <w:ind w:left="0"/>
+              <w:jc w:val="center"/>
+              <w:rPr>
+                <w:rFonts w:ascii="Times New Roman" w:hAnsi="Times New Roman" w:cs="Times New Roman"/>
+                <w:sz w:val="24"/>
+                <w:szCs w:val="24"/>
+              </w:rPr>
+            </w:pPr>
+            <w:r>
+              <w:rPr>
+                <w:rFonts w:ascii="Times New Roman" w:hAnsi="Times New Roman" w:cs="Times New Roman"/>
+                <w:sz w:val="24"/>
+                <w:szCs w:val="24"/>
+              </w:rPr>
+              <w:t>0</w:t>
+            </w:r>
+          </w:p>
+        </w:tc>
+      </w:tr>
+    </w:tbl>
     <w:p>
       <w:pPr>
         <w:pStyle w:val="ListParagraph"/>
@@ -435,12 +3262,23 @@
           <w:szCs w:val="24"/>
         </w:rPr>
       </w:pPr>
-      <w:r>
-        <w:rPr>
-          <w:rFonts w:ascii="Times New Roman" w:hAnsi="Times New Roman" w:cs="Times New Roman"/>
-          <w:sz w:val="24"/>
-          <w:szCs w:val="24"/>
-        </w:rPr>
+    </w:p>
+    <w:p>
+      <w:pPr>
+        <w:pStyle w:val="ListParagraph"/>
+        <w:rPr>
+          <w:rFonts w:ascii="Times New Roman" w:hAnsi="Times New Roman" w:cs="Times New Roman"/>
+          <w:sz w:val="24"/>
+          <w:szCs w:val="24"/>
+        </w:rPr>
+      </w:pPr>
+      <w:r>
+        <w:rPr>
+          <w:rFonts w:ascii="Times New Roman" w:hAnsi="Times New Roman" w:cs="Times New Roman"/>
+          <w:sz w:val="24"/>
+          <w:szCs w:val="24"/>
+        </w:rPr>
+        <w:lastRenderedPageBreak/>
         <w:t xml:space="preserve">d. Weight </w:t>
       </w:r>
       <w:proofErr w:type="spellStart"/>
@@ -461,6 +3299,286 @@
         </w:rPr>
         <w:t xml:space="preserve"> node</w:t>
       </w:r>
+    </w:p>
+    <w:p>
+      <w:pPr>
+        <w:pStyle w:val="ListParagraph"/>
+        <w:rPr>
+          <w:rFonts w:ascii="Times New Roman" w:hAnsi="Times New Roman" w:cs="Times New Roman"/>
+          <w:sz w:val="24"/>
+          <w:szCs w:val="24"/>
+        </w:rPr>
+      </w:pPr>
+      <w:r>
+        <w:rPr>
+          <w:rFonts w:ascii="Times New Roman" w:hAnsi="Times New Roman" w:cs="Times New Roman"/>
+          <w:sz w:val="24"/>
+          <w:szCs w:val="24"/>
+        </w:rPr>
+        <w:tab/>
+        <w:t>Weight edge A dan B: 1</w:t>
+      </w:r>
+    </w:p>
+    <w:p>
+      <w:pPr>
+        <w:pStyle w:val="ListParagraph"/>
+        <w:rPr>
+          <w:rFonts w:ascii="Times New Roman" w:hAnsi="Times New Roman" w:cs="Times New Roman"/>
+          <w:sz w:val="24"/>
+          <w:szCs w:val="24"/>
+        </w:rPr>
+      </w:pPr>
+      <w:r>
+        <w:rPr>
+          <w:rFonts w:ascii="Times New Roman" w:hAnsi="Times New Roman" w:cs="Times New Roman"/>
+          <w:sz w:val="24"/>
+          <w:szCs w:val="24"/>
+        </w:rPr>
+        <w:tab/>
+        <w:t>Weight edge B dan C: 3</w:t>
+      </w:r>
+    </w:p>
+    <w:p>
+      <w:pPr>
+        <w:pStyle w:val="ListParagraph"/>
+        <w:rPr>
+          <w:rFonts w:ascii="Times New Roman" w:hAnsi="Times New Roman" w:cs="Times New Roman"/>
+          <w:sz w:val="24"/>
+          <w:szCs w:val="24"/>
+        </w:rPr>
+      </w:pPr>
+      <w:r>
+        <w:rPr>
+          <w:rFonts w:ascii="Times New Roman" w:hAnsi="Times New Roman" w:cs="Times New Roman"/>
+          <w:sz w:val="24"/>
+          <w:szCs w:val="24"/>
+        </w:rPr>
+        <w:tab/>
+        <w:t>Weight edge B dan E: 1</w:t>
+      </w:r>
+    </w:p>
+    <w:p>
+      <w:pPr>
+        <w:pStyle w:val="ListParagraph"/>
+        <w:rPr>
+          <w:rFonts w:ascii="Times New Roman" w:hAnsi="Times New Roman" w:cs="Times New Roman"/>
+          <w:sz w:val="24"/>
+          <w:szCs w:val="24"/>
+        </w:rPr>
+      </w:pPr>
+      <w:r>
+        <w:rPr>
+          <w:rFonts w:ascii="Times New Roman" w:hAnsi="Times New Roman" w:cs="Times New Roman"/>
+          <w:sz w:val="24"/>
+          <w:szCs w:val="24"/>
+        </w:rPr>
+        <w:tab/>
+        <w:t>Weight edge B dan D: 2</w:t>
+      </w:r>
+    </w:p>
+    <w:p>
+      <w:pPr>
+        <w:pStyle w:val="ListParagraph"/>
+        <w:rPr>
+          <w:rFonts w:ascii="Times New Roman" w:hAnsi="Times New Roman" w:cs="Times New Roman"/>
+          <w:sz w:val="24"/>
+          <w:szCs w:val="24"/>
+        </w:rPr>
+      </w:pPr>
+      <w:r>
+        <w:rPr>
+          <w:rFonts w:ascii="Times New Roman" w:hAnsi="Times New Roman" w:cs="Times New Roman"/>
+          <w:sz w:val="24"/>
+          <w:szCs w:val="24"/>
+        </w:rPr>
+        <w:tab/>
+        <w:t>Weight edge C dan D: 1</w:t>
+      </w:r>
+    </w:p>
+    <w:p>
+      <w:pPr>
+        <w:pStyle w:val="ListParagraph"/>
+        <w:rPr>
+          <w:rFonts w:ascii="Times New Roman" w:hAnsi="Times New Roman" w:cs="Times New Roman"/>
+          <w:sz w:val="24"/>
+          <w:szCs w:val="24"/>
+        </w:rPr>
+      </w:pPr>
+      <w:r>
+        <w:rPr>
+          <w:rFonts w:ascii="Times New Roman" w:hAnsi="Times New Roman" w:cs="Times New Roman"/>
+          <w:sz w:val="24"/>
+          <w:szCs w:val="24"/>
+        </w:rPr>
+        <w:tab/>
+        <w:t>Weight edge C dan E: 4</w:t>
+      </w:r>
+    </w:p>
+    <w:p>
+      <w:pPr>
+        <w:pStyle w:val="ListParagraph"/>
+        <w:rPr>
+          <w:rFonts w:ascii="Times New Roman" w:hAnsi="Times New Roman" w:cs="Times New Roman"/>
+          <w:sz w:val="24"/>
+          <w:szCs w:val="24"/>
+        </w:rPr>
+      </w:pPr>
+      <w:r>
+        <w:rPr>
+          <w:rFonts w:ascii="Times New Roman" w:hAnsi="Times New Roman" w:cs="Times New Roman"/>
+          <w:sz w:val="24"/>
+          <w:szCs w:val="24"/>
+        </w:rPr>
+        <w:tab/>
+        <w:t xml:space="preserve">Weight edge </w:t>
+      </w:r>
+      <w:r>
+        <w:rPr>
+          <w:rFonts w:ascii="Times New Roman" w:hAnsi="Times New Roman" w:cs="Times New Roman"/>
+          <w:sz w:val="24"/>
+          <w:szCs w:val="24"/>
+        </w:rPr>
+        <w:t>D</w:t>
+      </w:r>
+      <w:r>
+        <w:rPr>
+          <w:rFonts w:ascii="Times New Roman" w:hAnsi="Times New Roman" w:cs="Times New Roman"/>
+          <w:sz w:val="24"/>
+          <w:szCs w:val="24"/>
+        </w:rPr>
+        <w:t xml:space="preserve"> dan </w:t>
+      </w:r>
+      <w:r>
+        <w:rPr>
+          <w:rFonts w:ascii="Times New Roman" w:hAnsi="Times New Roman" w:cs="Times New Roman"/>
+          <w:sz w:val="24"/>
+          <w:szCs w:val="24"/>
+        </w:rPr>
+        <w:t>A</w:t>
+      </w:r>
+      <w:r>
+        <w:rPr>
+          <w:rFonts w:ascii="Times New Roman" w:hAnsi="Times New Roman" w:cs="Times New Roman"/>
+          <w:sz w:val="24"/>
+          <w:szCs w:val="24"/>
+        </w:rPr>
+        <w:t xml:space="preserve">: </w:t>
+      </w:r>
+      <w:r>
+        <w:rPr>
+          <w:rFonts w:ascii="Times New Roman" w:hAnsi="Times New Roman" w:cs="Times New Roman"/>
+          <w:sz w:val="24"/>
+          <w:szCs w:val="24"/>
+        </w:rPr>
+        <w:t>2</w:t>
+      </w:r>
+    </w:p>
+    <w:p>
+      <w:pPr>
+        <w:pStyle w:val="ListParagraph"/>
+        <w:rPr>
+          <w:rFonts w:ascii="Times New Roman" w:hAnsi="Times New Roman" w:cs="Times New Roman"/>
+          <w:sz w:val="24"/>
+          <w:szCs w:val="24"/>
+        </w:rPr>
+      </w:pPr>
+      <w:r>
+        <w:rPr>
+          <w:rFonts w:ascii="Times New Roman" w:hAnsi="Times New Roman" w:cs="Times New Roman"/>
+          <w:sz w:val="24"/>
+          <w:szCs w:val="24"/>
+        </w:rPr>
+        <w:tab/>
+        <w:t>Weight edge D dan E: 2</w:t>
+      </w:r>
+    </w:p>
+    <w:p>
+      <w:pPr>
+        <w:pStyle w:val="ListParagraph"/>
+        <w:rPr>
+          <w:rFonts w:ascii="Times New Roman" w:hAnsi="Times New Roman" w:cs="Times New Roman"/>
+          <w:sz w:val="24"/>
+          <w:szCs w:val="24"/>
+        </w:rPr>
+      </w:pPr>
+      <w:r>
+        <w:rPr>
+          <w:rFonts w:ascii="Times New Roman" w:hAnsi="Times New Roman" w:cs="Times New Roman"/>
+          <w:sz w:val="24"/>
+          <w:szCs w:val="24"/>
+        </w:rPr>
+        <w:tab/>
+        <w:t>Weight edge E dan F: 3</w:t>
+      </w:r>
+    </w:p>
+    <w:p>
+      <w:pPr>
+        <w:pStyle w:val="ListParagraph"/>
+        <w:rPr>
+          <w:rFonts w:ascii="Times New Roman" w:hAnsi="Times New Roman" w:cs="Times New Roman"/>
+          <w:sz w:val="24"/>
+          <w:szCs w:val="24"/>
+        </w:rPr>
+      </w:pPr>
+      <w:r>
+        <w:rPr>
+          <w:rFonts w:ascii="Times New Roman" w:hAnsi="Times New Roman" w:cs="Times New Roman"/>
+          <w:sz w:val="24"/>
+          <w:szCs w:val="24"/>
+        </w:rPr>
+        <w:tab/>
+        <w:t>Weight edge G dan D: 1</w:t>
+      </w:r>
+    </w:p>
+    <w:p>
+      <w:pPr>
+        <w:pStyle w:val="ListParagraph"/>
+        <w:rPr>
+          <w:rFonts w:ascii="Times New Roman" w:hAnsi="Times New Roman" w:cs="Times New Roman"/>
+          <w:sz w:val="24"/>
+          <w:szCs w:val="24"/>
+        </w:rPr>
+      </w:pPr>
+    </w:p>
+    <w:p>
+      <w:pPr>
+        <w:pStyle w:val="ListParagraph"/>
+        <w:rPr>
+          <w:rFonts w:ascii="Times New Roman" w:hAnsi="Times New Roman" w:cs="Times New Roman"/>
+          <w:sz w:val="24"/>
+          <w:szCs w:val="24"/>
+        </w:rPr>
+      </w:pPr>
+    </w:p>
+    <w:p>
+      <w:pPr>
+        <w:pStyle w:val="ListParagraph"/>
+        <w:rPr>
+          <w:rFonts w:ascii="Times New Roman" w:hAnsi="Times New Roman" w:cs="Times New Roman"/>
+          <w:sz w:val="24"/>
+          <w:szCs w:val="24"/>
+        </w:rPr>
+      </w:pPr>
+    </w:p>
+    <w:p>
+      <w:pPr>
+        <w:pStyle w:val="ListParagraph"/>
+        <w:rPr>
+          <w:rFonts w:ascii="Times New Roman" w:hAnsi="Times New Roman" w:cs="Times New Roman"/>
+          <w:sz w:val="24"/>
+          <w:szCs w:val="24"/>
+        </w:rPr>
+      </w:pPr>
+    </w:p>
+    <w:p>
+      <w:pPr>
+        <w:pStyle w:val="ListParagraph"/>
+        <w:rPr>
+          <w:rFonts w:ascii="Times New Roman" w:hAnsi="Times New Roman" w:cs="Times New Roman"/>
+          <w:sz w:val="24"/>
+          <w:szCs w:val="24"/>
+        </w:rPr>
+      </w:pPr>
     </w:p>
     <w:p>
       <w:pPr>
@@ -493,8 +3611,121 @@
 </file>
 
 <file path=word/numbering.xml><?xml version="1.0" encoding="utf-8"?>
-<w:numbering xmlns:wpc="http://schemas.microsoft.com/office/word/2010/wordprocessingCanvas" xmlns:cx="http://schemas.microsoft.com/office/drawing/2014/chartex" xmlns:cx1="http://schemas.microsoft.com/office/drawing/2015/9/8/chartex" xmlns:cx2="http://schemas.microsoft.com/office/drawing/2015/10/21/chartex" xmlns:cx3="http://schemas.microsoft.com/office/drawing/2016/5/9/chartex" xmlns:cx4="http://schemas.microsoft.com/office/drawing/2016/5/10/chartex" xmlns:cx5="http://schemas.microsoft.com/office/drawing/2016/5/11/chartex" xmlns:cx6="http://schemas.microsoft.com/office/drawing/2016/5/12/chartex" xmlns:cx7="http://schemas.microsoft.com/office/drawing/2016/5/13/chartex" xmlns:cx8="http://schemas.microsoft.com/office/drawing/2016/5/14/chartex" xmlns:mc="http://schemas.openxmlformats.org/markup-compatibility/2006" xmlns:aink="http://schemas.microsoft.com/office/drawing/2016/ink" xmlns:am3d="http://schemas.microsoft.com/office/drawing/2017/model3d" xmlns:o="urn:schemas-microsoft-com:office:office" xmlns:oel="http://schemas.microsoft.com/office/2019/extlst" xmlns:r="http://schemas.openxmlformats.org/officeDocument/2006/relationships" xmlns:m="http://schemas.openxmlformats.org/officeDocument/2006/math" xmlns:v="urn:schemas-microsoft-com:vml" xmlns:wp14="http://schemas.microsoft.com/office/word/2010/wordprocessingDrawing" xmlns:wp="http://schemas.openxmlformats.org/drawingml/2006/wordprocessingDrawing" xmlns:w10="urn:schemas-microsoft-com:office:word" xmlns:w="http://schemas.openxmlformats.org/wordprocessingml/2006/main" xmlns:w14="http://schemas.microsoft.com/office/word/2010/wordml" xmlns:w15="http://schemas.microsoft.com/office/word/2012/wordml" xmlns:w16cex="http://schemas.microsoft.com/office/word/2018/wordml/cex" xmlns:w16cid="http://schemas.microsoft.com/office/word/2016/wordml/cid" xmlns:w16="http://schemas.microsoft.com/office/word/2018/wordml" xmlns:w16du="http://schemas.microsoft.com/office/word/2023/wordml/word16du" xmlns:w16sdtdh="http://schemas.microsoft.com/office/word/2020/wordml/sdtdatahash" xmlns:w16se="http://schemas.microsoft.com/office/word/2015/wordml/symex" xmlns:wpg="http://schemas.microsoft.com/office/word/2010/wordprocessingGroup" xmlns:wpi="http://schemas.microsoft.com/office/word/2010/wordprocessingInk" xmlns:wne="http://schemas.microsoft.com/office/word/2006/wordml" xmlns:wps="http://schemas.microsoft.com/office/word/2010/wordprocessingShape" mc:Ignorable="w14 w15 w16se w16cid w16 w16cex w16sdtdh wp14">
+<w:numbering xmlns:wpc="http://schemas.microsoft.com/office/word/2010/wordprocessingCanvas" xmlns:cx="http://schemas.microsoft.com/office/drawing/2014/chartex" xmlns:cx1="http://schemas.microsoft.com/office/drawing/2015/9/8/chartex" xmlns:cx2="http://schemas.microsoft.com/office/drawing/2015/10/21/chartex" xmlns:cx3="http://schemas.microsoft.com/office/drawing/2016/5/9/chartex" xmlns:cx4="http://schemas.microsoft.com/office/drawing/2016/5/10/chartex" xmlns:cx5="http://schemas.microsoft.com/office/drawing/2016/5/11/chartex" xmlns:cx6="http://schemas.microsoft.com/office/drawing/2016/5/12/chartex" xmlns:cx7="http://schemas.microsoft.com/office/drawing/2016/5/13/chartex" xmlns:cx8="http://schemas.microsoft.com/office/drawing/2016/5/14/chartex" xmlns:mc="http://schemas.openxmlformats.org/markup-compatibility/2006" xmlns:aink="http://schemas.microsoft.com/office/drawing/2016/ink" xmlns:am3d="http://schemas.microsoft.com/office/drawing/2017/model3d" xmlns:o="urn:schemas-microsoft-com:office:office" xmlns:oel="http://schemas.microsoft.com/office/2019/extlst" xmlns:r="http://schemas.openxmlformats.org/officeDocument/2006/relationships" xmlns:m="http://schemas.openxmlformats.org/officeDocument/2006/math" xmlns:v="urn:schemas-microsoft-com:vml" xmlns:wp14="http://schemas.microsoft.com/office/word/2010/wordprocessingDrawing" xmlns:wp="http://schemas.openxmlformats.org/drawingml/2006/wordprocessingDrawing" xmlns:w10="urn:schemas-microsoft-com:office:word" xmlns:w="http://schemas.openxmlformats.org/wordprocessingml/2006/main" xmlns:w14="http://schemas.microsoft.com/office/word/2010/wordml" xmlns:w15="http://schemas.microsoft.com/office/word/2012/wordml" xmlns:w16cex="http://schemas.microsoft.com/office/word/2018/wordml/cex" xmlns:w16cid="http://schemas.microsoft.com/office/word/2016/wordml/cid" xmlns:w16="http://schemas.microsoft.com/office/word/2018/wordml" xmlns:w16sdtdh="http://schemas.microsoft.com/office/word/2020/wordml/sdtdatahash" xmlns:w16se="http://schemas.microsoft.com/office/word/2015/wordml/symex" xmlns:wpg="http://schemas.microsoft.com/office/word/2010/wordprocessingGroup" xmlns:wpi="http://schemas.microsoft.com/office/word/2010/wordprocessingInk" xmlns:wne="http://schemas.microsoft.com/office/word/2006/wordml" xmlns:wps="http://schemas.microsoft.com/office/word/2010/wordprocessingShape" mc:Ignorable="w14 w15 w16se w16cid w16 w16cex w16sdtdh wp14">
   <w:abstractNum w:abstractNumId="0" w15:restartNumberingAfterBreak="0">
+    <w:nsid w:val="392D2BC9"/>
+    <w:multiLevelType w:val="hybridMultilevel"/>
+    <w:tmpl w:val="6974EEF4"/>
+    <w:lvl w:ilvl="0" w:tplc="DE4EDFE8">
+      <w:start w:val="2"/>
+      <w:numFmt w:val="bullet"/>
+      <w:lvlText w:val="-"/>
+      <w:lvlJc w:val="left"/>
+      <w:pPr>
+        <w:ind w:left="1800" w:hanging="360"/>
+      </w:pPr>
+      <w:rPr>
+        <w:rFonts w:ascii="Times New Roman" w:eastAsiaTheme="minorHAnsi" w:hAnsi="Times New Roman" w:cs="Times New Roman" w:hint="default"/>
+      </w:rPr>
+    </w:lvl>
+    <w:lvl w:ilvl="1" w:tplc="38090003" w:tentative="1">
+      <w:start w:val="1"/>
+      <w:numFmt w:val="bullet"/>
+      <w:lvlText w:val="o"/>
+      <w:lvlJc w:val="left"/>
+      <w:pPr>
+        <w:ind w:left="2520" w:hanging="360"/>
+      </w:pPr>
+      <w:rPr>
+        <w:rFonts w:ascii="Courier New" w:hAnsi="Courier New" w:cs="Courier New" w:hint="default"/>
+      </w:rPr>
+    </w:lvl>
+    <w:lvl w:ilvl="2" w:tplc="38090005" w:tentative="1">
+      <w:start w:val="1"/>
+      <w:numFmt w:val="bullet"/>
+      <w:lvlText w:val=""/>
+      <w:lvlJc w:val="left"/>
+      <w:pPr>
+        <w:ind w:left="3240" w:hanging="360"/>
+      </w:pPr>
+      <w:rPr>
+        <w:rFonts w:ascii="Wingdings" w:hAnsi="Wingdings" w:hint="default"/>
+      </w:rPr>
+    </w:lvl>
+    <w:lvl w:ilvl="3" w:tplc="38090001" w:tentative="1">
+      <w:start w:val="1"/>
+      <w:numFmt w:val="bullet"/>
+      <w:lvlText w:val=""/>
+      <w:lvlJc w:val="left"/>
+      <w:pPr>
+        <w:ind w:left="3960" w:hanging="360"/>
+      </w:pPr>
+      <w:rPr>
+        <w:rFonts w:ascii="Symbol" w:hAnsi="Symbol" w:hint="default"/>
+      </w:rPr>
+    </w:lvl>
+    <w:lvl w:ilvl="4" w:tplc="38090003" w:tentative="1">
+      <w:start w:val="1"/>
+      <w:numFmt w:val="bullet"/>
+      <w:lvlText w:val="o"/>
+      <w:lvlJc w:val="left"/>
+      <w:pPr>
+        <w:ind w:left="4680" w:hanging="360"/>
+      </w:pPr>
+      <w:rPr>
+        <w:rFonts w:ascii="Courier New" w:hAnsi="Courier New" w:cs="Courier New" w:hint="default"/>
+      </w:rPr>
+    </w:lvl>
+    <w:lvl w:ilvl="5" w:tplc="38090005" w:tentative="1">
+      <w:start w:val="1"/>
+      <w:numFmt w:val="bullet"/>
+      <w:lvlText w:val=""/>
+      <w:lvlJc w:val="left"/>
+      <w:pPr>
+        <w:ind w:left="5400" w:hanging="360"/>
+      </w:pPr>
+      <w:rPr>
+        <w:rFonts w:ascii="Wingdings" w:hAnsi="Wingdings" w:hint="default"/>
+      </w:rPr>
+    </w:lvl>
+    <w:lvl w:ilvl="6" w:tplc="38090001" w:tentative="1">
+      <w:start w:val="1"/>
+      <w:numFmt w:val="bullet"/>
+      <w:lvlText w:val=""/>
+      <w:lvlJc w:val="left"/>
+      <w:pPr>
+        <w:ind w:left="6120" w:hanging="360"/>
+      </w:pPr>
+      <w:rPr>
+        <w:rFonts w:ascii="Symbol" w:hAnsi="Symbol" w:hint="default"/>
+      </w:rPr>
+    </w:lvl>
+    <w:lvl w:ilvl="7" w:tplc="38090003" w:tentative="1">
+      <w:start w:val="1"/>
+      <w:numFmt w:val="bullet"/>
+      <w:lvlText w:val="o"/>
+      <w:lvlJc w:val="left"/>
+      <w:pPr>
+        <w:ind w:left="6840" w:hanging="360"/>
+      </w:pPr>
+      <w:rPr>
+        <w:rFonts w:ascii="Courier New" w:hAnsi="Courier New" w:cs="Courier New" w:hint="default"/>
+      </w:rPr>
+    </w:lvl>
+    <w:lvl w:ilvl="8" w:tplc="38090005" w:tentative="1">
+      <w:start w:val="1"/>
+      <w:numFmt w:val="bullet"/>
+      <w:lvlText w:val=""/>
+      <w:lvlJc w:val="left"/>
+      <w:pPr>
+        <w:ind w:left="7560" w:hanging="360"/>
+      </w:pPr>
+      <w:rPr>
+        <w:rFonts w:ascii="Wingdings" w:hAnsi="Wingdings" w:hint="default"/>
+      </w:rPr>
+    </w:lvl>
+  </w:abstractNum>
+  <w:abstractNum w:abstractNumId="1" w15:restartNumberingAfterBreak="0">
     <w:nsid w:val="49103ECE"/>
     <w:multiLevelType w:val="hybridMultilevel"/>
     <w:tmpl w:val="172C46A4"/>
@@ -581,6 +3812,9 @@
     </w:lvl>
   </w:abstractNum>
   <w:num w:numId="1" w16cid:durableId="1006445348">
+    <w:abstractNumId w:val="1"/>
+  </w:num>
+  <w:num w:numId="2" w16cid:durableId="142476397">
     <w:abstractNumId w:val="0"/>
   </w:num>
 </w:numbering>
@@ -1025,6 +4259,25 @@
       <w:contextualSpacing/>
     </w:pPr>
   </w:style>
+  <w:style w:type="table" w:styleId="TableGrid">
+    <w:name w:val="Table Grid"/>
+    <w:basedOn w:val="TableNormal"/>
+    <w:uiPriority w:val="39"/>
+    <w:rsid w:val="002A4A52"/>
+    <w:pPr>
+      <w:spacing w:after="0" w:line="240" w:lineRule="auto"/>
+    </w:pPr>
+    <w:tblPr>
+      <w:tblBorders>
+        <w:top w:val="single" w:sz="4" w:space="0" w:color="auto"/>
+        <w:left w:val="single" w:sz="4" w:space="0" w:color="auto"/>
+        <w:bottom w:val="single" w:sz="4" w:space="0" w:color="auto"/>
+        <w:right w:val="single" w:sz="4" w:space="0" w:color="auto"/>
+        <w:insideH w:val="single" w:sz="4" w:space="0" w:color="auto"/>
+        <w:insideV w:val="single" w:sz="4" w:space="0" w:color="auto"/>
+      </w:tblBorders>
+    </w:tblPr>
+  </w:style>
 </w:styles>
 </file>
 

</xml_diff>